<commit_message>
Changed kab2 protocol according to calculations
</commit_message>
<xml_diff>
--- a/Yevdokymov_lab2.docx
+++ b/Yevdokymov_lab2.docx
@@ -7504,7 +7504,7 @@
           <w:szCs w:val="21"/>
           <w:lang w:val="en-US" w:eastAsia="ru-RU"/>
         </w:rPr>
-        <w:t xml:space="preserve"> - 113.60443421273365</w:t>
+        <w:t xml:space="preserve"> - 118.0212951406293</w:t>
       </w:r>
     </w:p>
     <w:p>
@@ -7559,7 +7559,7 @@
           <w:szCs w:val="21"/>
           <w:lang w:val="en-US" w:eastAsia="ru-RU"/>
         </w:rPr>
-        <w:t xml:space="preserve"> - 6248.877506995998</w:t>
+        <w:t xml:space="preserve"> - 6046.004677937074</w:t>
       </w:r>
     </w:p>
     <w:p>
@@ -7657,7 +7657,7 @@
           <w:szCs w:val="21"/>
           <w:lang w:val="en-US" w:eastAsia="ru-RU"/>
         </w:rPr>
-        <w:t xml:space="preserve"> - 107.30682031381062</w:t>
+        <w:t xml:space="preserve"> - 110.16358232767844</w:t>
       </w:r>
     </w:p>
     <w:p>
@@ -7700,7 +7700,7 @@
           <w:szCs w:val="21"/>
           <w:lang w:val="ru-RU" w:eastAsia="ru-RU"/>
         </w:rPr>
-        <w:t>variance - 5613.174370057347</w:t>
+        <w:t>variance - 5723.162584113702</w:t>
       </w:r>
     </w:p>
     <w:p>
@@ -7786,7 +7786,7 @@
           <w:szCs w:val="21"/>
           <w:lang w:val="ru-RU" w:eastAsia="ru-RU"/>
         </w:rPr>
-        <w:t>expectation - 98.59806754867645</w:t>
+        <w:t>expectation - 100.94022637322685</w:t>
       </w:r>
     </w:p>
     <w:p>
@@ -7829,7 +7829,7 @@
           <w:szCs w:val="21"/>
           <w:lang w:val="ru-RU" w:eastAsia="ru-RU"/>
         </w:rPr>
-        <w:t>variance - 5781.50450273308</w:t>
+        <w:t>variance - 6117.5026395624645</w:t>
       </w:r>
     </w:p>
     <w:p>
@@ -9912,7 +9912,7 @@
           <w:szCs w:val="21"/>
           <w:lang w:val="en-US" w:eastAsia="ru-RU"/>
         </w:rPr>
-        <w:t xml:space="preserve"> - 0.1608408344525885</w:t>
+        <w:t xml:space="preserve"> - 0.10142663138630191</w:t>
       </w:r>
     </w:p>
     <w:p>
@@ -9967,7 +9967,7 @@
           <w:szCs w:val="21"/>
           <w:lang w:val="en-US" w:eastAsia="ru-RU"/>
         </w:rPr>
-        <w:t xml:space="preserve"> - -1.202426131141161</w:t>
+        <w:t xml:space="preserve"> - -1.2024401239735634</w:t>
       </w:r>
     </w:p>
     <w:p>
@@ -10065,7 +10065,7 @@
           <w:szCs w:val="21"/>
           <w:lang w:val="en-US" w:eastAsia="ru-RU"/>
         </w:rPr>
-        <w:t xml:space="preserve"> - 0.2596345757144237</w:t>
+        <w:t xml:space="preserve"> - 0.21888462250400514</w:t>
       </w:r>
     </w:p>
     <w:p>
@@ -10097,18 +10097,30 @@
           <w:color w:val="000000"/>
           <w:sz w:val="21"/>
           <w:szCs w:val="21"/>
-          <w:lang w:val="ru-RU" w:eastAsia="ru-RU"/>
-        </w:rPr>
-      </w:pPr>
+          <w:lang w:val="en-US" w:eastAsia="ru-RU"/>
+        </w:rPr>
+      </w:pPr>
+      <w:proofErr w:type="gramStart"/>
       <w:r>
         <w:rPr>
           <w:rFonts w:ascii="Courier New" w:eastAsia="Times New Roman" w:hAnsi="Courier New" w:cs="Courier New"/>
           <w:color w:val="000000"/>
           <w:sz w:val="21"/>
           <w:szCs w:val="21"/>
-          <w:lang w:val="ru-RU" w:eastAsia="ru-RU"/>
-        </w:rPr>
-        <w:t>excess - -1.046134480329933</w:t>
+          <w:lang w:val="en-US" w:eastAsia="ru-RU"/>
+        </w:rPr>
+        <w:t>excess</w:t>
+      </w:r>
+      <w:proofErr w:type="gramEnd"/>
+      <w:r>
+        <w:rPr>
+          <w:rFonts w:ascii="Courier New" w:eastAsia="Times New Roman" w:hAnsi="Courier New" w:cs="Courier New"/>
+          <w:color w:val="000000"/>
+          <w:sz w:val="21"/>
+          <w:szCs w:val="21"/>
+          <w:lang w:val="en-US" w:eastAsia="ru-RU"/>
+        </w:rPr>
+        <w:t xml:space="preserve"> - -1.1213572009721986</w:t>
       </w:r>
     </w:p>
     <w:p>
@@ -10194,7 +10206,7 @@
           <w:szCs w:val="21"/>
           <w:lang w:val="ru-RU" w:eastAsia="ru-RU"/>
         </w:rPr>
-        <w:t>asymmetry - 0.3781474508728697</w:t>
+        <w:t>asymmetry - 0.39093833763692565</w:t>
       </w:r>
     </w:p>
     <w:p>
@@ -10237,7 +10249,7 @@
           <w:szCs w:val="21"/>
           <w:lang w:val="ru-RU" w:eastAsia="ru-RU"/>
         </w:rPr>
-        <w:t>excess - -1.0105627217737896</w:t>
+        <w:t>excess - -1.0861327638833809</w:t>
       </w:r>
     </w:p>
     <w:p>
@@ -12079,7 +12091,6 @@
     </w:p>
     <w:p>
       <w:pPr>
-        <w:shd w:val="clear" w:color="auto" w:fill="FFFFFF"/>
         <w:tabs>
           <w:tab w:val="left" w:pos="916"/>
           <w:tab w:val="left" w:pos="1832"/>
@@ -12099,43 +12110,29 @@
           <w:tab w:val="left" w:pos="14656"/>
         </w:tabs>
         <w:wordWrap w:val="0"/>
-        <w:spacing w:after="0" w:line="240" w:lineRule="auto"/>
-        <w:ind w:firstLine="709"/>
+        <w:spacing w:after="0" w:line="291" w:lineRule="atLeast"/>
         <w:textAlignment w:val="baseline"/>
         <w:rPr>
           <w:rFonts w:ascii="Courier New" w:eastAsia="Times New Roman" w:hAnsi="Courier New" w:cs="Courier New"/>
           <w:color w:val="000000"/>
-          <w:sz w:val="21"/>
-          <w:szCs w:val="21"/>
-          <w:lang w:val="en-US" w:eastAsia="ru-RU"/>
-        </w:rPr>
-      </w:pPr>
-      <w:proofErr w:type="gramStart"/>
+          <w:sz w:val="20"/>
+          <w:szCs w:val="20"/>
+          <w:lang w:val="ru-RU" w:eastAsia="ru-RU"/>
+        </w:rPr>
+      </w:pPr>
       <w:r>
         <w:rPr>
           <w:rFonts w:ascii="Courier New" w:eastAsia="Times New Roman" w:hAnsi="Courier New" w:cs="Courier New"/>
           <w:color w:val="000000"/>
-          <w:sz w:val="21"/>
-          <w:szCs w:val="21"/>
-          <w:lang w:val="en-US" w:eastAsia="ru-RU"/>
-        </w:rPr>
-        <w:t>expectations</w:t>
-      </w:r>
-      <w:proofErr w:type="gramEnd"/>
-      <w:r>
-        <w:rPr>
-          <w:rFonts w:ascii="Courier New" w:eastAsia="Times New Roman" w:hAnsi="Courier New" w:cs="Courier New"/>
-          <w:color w:val="000000"/>
-          <w:sz w:val="21"/>
-          <w:szCs w:val="21"/>
-          <w:lang w:val="en-US" w:eastAsia="ru-RU"/>
-        </w:rPr>
-        <w:t xml:space="preserve"> of brightness values:</w:t>
-      </w:r>
-    </w:p>
-    <w:p>
-      <w:pPr>
-        <w:shd w:val="clear" w:color="auto" w:fill="FFFFFF"/>
+          <w:sz w:val="20"/>
+          <w:szCs w:val="20"/>
+          <w:lang w:val="ru-RU" w:eastAsia="ru-RU"/>
+        </w:rPr>
+        <w:t>expectations of brightness values:</w:t>
+      </w:r>
+    </w:p>
+    <w:p>
+      <w:pPr>
         <w:tabs>
           <w:tab w:val="left" w:pos="916"/>
           <w:tab w:val="left" w:pos="1832"/>
@@ -12155,14 +12152,13 @@
           <w:tab w:val="left" w:pos="14656"/>
         </w:tabs>
         <w:wordWrap w:val="0"/>
-        <w:spacing w:after="0" w:line="240" w:lineRule="auto"/>
-        <w:ind w:firstLine="709"/>
+        <w:spacing w:after="0" w:line="291" w:lineRule="atLeast"/>
         <w:textAlignment w:val="baseline"/>
         <w:rPr>
           <w:rFonts w:ascii="Courier New" w:eastAsia="Times New Roman" w:hAnsi="Courier New" w:cs="Courier New"/>
           <w:color w:val="000000"/>
-          <w:sz w:val="21"/>
-          <w:szCs w:val="21"/>
+          <w:sz w:val="20"/>
+          <w:szCs w:val="20"/>
           <w:lang w:val="ru-RU" w:eastAsia="ru-RU"/>
         </w:rPr>
       </w:pPr>
@@ -12170,11 +12166,11 @@
         <w:rPr>
           <w:rFonts w:ascii="Courier New" w:eastAsia="Times New Roman" w:hAnsi="Courier New" w:cs="Courier New"/>
           <w:color w:val="000000"/>
-          <w:sz w:val="21"/>
-          <w:szCs w:val="21"/>
+          <w:sz w:val="20"/>
+          <w:szCs w:val="20"/>
           <w:lang w:val="ru-RU" w:eastAsia="ru-RU"/>
         </w:rPr>
-        <w:t>[3174.68820169]</w:t>
+        <w:t>[-2747.03159443]</w:t>
       </w:r>
     </w:p>
     <w:p>
@@ -12187,7 +12183,6 @@
           <w:rFonts w:ascii="Times New Roman" w:hAnsi="Times New Roman" w:cs="Times New Roman"/>
           <w:sz w:val="28"/>
           <w:szCs w:val="28"/>
-          <w:lang w:val="ru-RU"/>
         </w:rPr>
       </w:pPr>
     </w:p>
@@ -12564,7 +12559,7 @@
           <w:color w:val="000000"/>
           <w:sz w:val="21"/>
           <w:szCs w:val="21"/>
-          <w:lang w:val="en-US" w:eastAsia="ru-RU"/>
+          <w:shd w:val="clear" w:color="auto" w:fill="FFFFFF"/>
         </w:rPr>
       </w:pPr>
       <w:r>
@@ -12575,14 +12570,145 @@
         </w:rPr>
         <w:tab/>
       </w:r>
+      <w:r>
+        <w:br/>
+      </w:r>
+      <w:r>
+        <w:rPr>
+          <w:color w:val="000000"/>
+          <w:sz w:val="21"/>
+          <w:szCs w:val="21"/>
+          <w:shd w:val="clear" w:color="auto" w:fill="FFFFFF"/>
+        </w:rPr>
+        <w:t xml:space="preserve">expectations and variance of brightness values: </w:t>
+      </w:r>
+    </w:p>
+    <w:p>
+      <w:pPr>
+        <w:pStyle w:val="HTML"/>
+        <w:shd w:val="clear" w:color="auto" w:fill="FFFFFF"/>
+        <w:wordWrap w:val="0"/>
+        <w:textAlignment w:val="baseline"/>
+        <w:rPr>
+          <w:rFonts w:ascii="Times New Roman" w:hAnsi="Times New Roman" w:cs="Times New Roman"/>
+          <w:sz w:val="28"/>
+          <w:szCs w:val="28"/>
+          <w:lang w:val="en-US"/>
+        </w:rPr>
+      </w:pPr>
+      <w:r>
+        <w:rPr>
+          <w:color w:val="000000"/>
+          <w:sz w:val="21"/>
+          <w:szCs w:val="21"/>
+          <w:shd w:val="clear" w:color="auto" w:fill="FFFFFF"/>
+        </w:rPr>
+        <w:t>[[6046.77719226 5220.911815 ] [5220.911815 5723.85514798]]</w:t>
+      </w:r>
+    </w:p>
+    <w:p>
+      <w:pPr>
+        <w:pStyle w:val="a3"/>
+        <w:spacing w:after="160" w:line="276" w:lineRule="auto"/>
+        <w:ind w:left="1440" w:firstLine="0"/>
+        <w:contextualSpacing/>
+        <w:rPr>
+          <w:rFonts w:ascii="Times New Roman" w:hAnsi="Times New Roman" w:cs="Times New Roman"/>
+          <w:sz w:val="28"/>
+          <w:szCs w:val="28"/>
+        </w:rPr>
+      </w:pPr>
+    </w:p>
+    <w:p>
+      <w:pPr>
+        <w:pStyle w:val="a3"/>
+        <w:numPr>
+          <w:ilvl w:val="0"/>
+          <w:numId w:val="16"/>
+        </w:numPr>
+        <w:spacing w:after="160" w:line="276" w:lineRule="auto"/>
+        <w:contextualSpacing/>
+        <w:rPr>
+          <w:rFonts w:ascii="Times New Roman" w:hAnsi="Times New Roman" w:cs="Times New Roman"/>
+          <w:sz w:val="28"/>
+          <w:szCs w:val="28"/>
+          <w:lang w:val="ru-RU"/>
+        </w:rPr>
+      </w:pPr>
+      <w:r>
+        <w:rPr>
+          <w:rFonts w:ascii="Times New Roman" w:hAnsi="Times New Roman" w:cs="Times New Roman"/>
+          <w:sz w:val="28"/>
+          <w:szCs w:val="28"/>
+          <w:lang w:val="ru-RU"/>
+        </w:rPr>
+        <w:lastRenderedPageBreak/>
+        <w:t xml:space="preserve">Математичних очікувань, дисперсії і коефіцієнта асиметрії значень яскравості </w:t>
+      </w:r>
       <w:proofErr w:type="gramStart"/>
       <w:r>
         <w:rPr>
+          <w:rFonts w:ascii="Times New Roman" w:hAnsi="Times New Roman" w:cs="Times New Roman"/>
+          <w:sz w:val="28"/>
+          <w:szCs w:val="28"/>
+          <w:lang w:val="ru-RU"/>
+        </w:rPr>
+        <w:t>для кожного каналу</w:t>
+      </w:r>
+      <w:proofErr w:type="gramEnd"/>
+      <w:r>
+        <w:rPr>
+          <w:rFonts w:ascii="Times New Roman" w:hAnsi="Times New Roman" w:cs="Times New Roman"/>
+          <w:sz w:val="28"/>
+          <w:szCs w:val="28"/>
+          <w:lang w:val="ru-RU"/>
+        </w:rPr>
+        <w:t xml:space="preserve"> кольору;</w:t>
+      </w:r>
+    </w:p>
+    <w:p>
+      <w:pPr>
+        <w:pStyle w:val="a3"/>
+        <w:spacing w:after="160" w:line="276" w:lineRule="auto"/>
+        <w:ind w:left="1440" w:firstLine="0"/>
+        <w:contextualSpacing/>
+        <w:rPr>
+          <w:rFonts w:ascii="Times New Roman" w:hAnsi="Times New Roman" w:cs="Times New Roman"/>
+          <w:sz w:val="28"/>
+          <w:szCs w:val="28"/>
+          <w:lang w:val="ru-RU"/>
+        </w:rPr>
+      </w:pPr>
+    </w:p>
+    <w:p>
+      <w:pPr>
+        <w:pStyle w:val="HTML"/>
+        <w:shd w:val="clear" w:color="auto" w:fill="FFFFFF"/>
+        <w:wordWrap w:val="0"/>
+        <w:textAlignment w:val="baseline"/>
+        <w:rPr>
           <w:color w:val="000000"/>
           <w:sz w:val="21"/>
           <w:szCs w:val="21"/>
           <w:lang w:val="en-US" w:eastAsia="ru-RU"/>
         </w:rPr>
+      </w:pPr>
+      <w:r>
+        <w:rPr>
+          <w:color w:val="000000"/>
+          <w:sz w:val="21"/>
+          <w:szCs w:val="21"/>
+        </w:rPr>
+        <w:tab/>
+      </w:r>
+      <w:proofErr w:type="gramStart"/>
+      <w:r>
+        <w:rPr>
+          <w:color w:val="000000"/>
+          <w:sz w:val="21"/>
+          <w:szCs w:val="21"/>
+          <w:lang w:val="en-US" w:eastAsia="ru-RU"/>
+        </w:rPr>
         <w:t>expectations</w:t>
       </w:r>
       <w:proofErr w:type="gramEnd"/>
@@ -12594,128 +12720,6 @@
           <w:lang w:val="en-US" w:eastAsia="ru-RU"/>
         </w:rPr>
         <w:t xml:space="preserve"> and variance of brightness values:</w:t>
-      </w:r>
-    </w:p>
-    <w:p>
-      <w:pPr>
-        <w:shd w:val="clear" w:color="auto" w:fill="FFFFFF"/>
-        <w:tabs>
-          <w:tab w:val="left" w:pos="916"/>
-          <w:tab w:val="left" w:pos="1832"/>
-          <w:tab w:val="left" w:pos="2748"/>
-          <w:tab w:val="left" w:pos="3664"/>
-          <w:tab w:val="left" w:pos="4580"/>
-          <w:tab w:val="left" w:pos="5496"/>
-          <w:tab w:val="left" w:pos="6412"/>
-          <w:tab w:val="left" w:pos="7328"/>
-          <w:tab w:val="left" w:pos="8244"/>
-          <w:tab w:val="left" w:pos="9160"/>
-          <w:tab w:val="left" w:pos="10076"/>
-          <w:tab w:val="left" w:pos="10992"/>
-          <w:tab w:val="left" w:pos="11908"/>
-          <w:tab w:val="left" w:pos="12824"/>
-          <w:tab w:val="left" w:pos="13740"/>
-          <w:tab w:val="left" w:pos="14656"/>
-        </w:tabs>
-        <w:wordWrap w:val="0"/>
-        <w:spacing w:after="0" w:line="240" w:lineRule="auto"/>
-        <w:ind w:firstLine="993"/>
-        <w:textAlignment w:val="baseline"/>
-        <w:rPr>
-          <w:rFonts w:ascii="Courier New" w:eastAsia="Times New Roman" w:hAnsi="Courier New" w:cs="Courier New"/>
-          <w:color w:val="000000"/>
-          <w:sz w:val="21"/>
-          <w:szCs w:val="21"/>
-          <w:lang w:val="ru-RU" w:eastAsia="ru-RU"/>
-        </w:rPr>
-      </w:pPr>
-      <w:r>
-        <w:rPr>
-          <w:rFonts w:ascii="Courier New" w:eastAsia="Times New Roman" w:hAnsi="Courier New" w:cs="Courier New"/>
-          <w:color w:val="000000"/>
-          <w:sz w:val="21"/>
-          <w:szCs w:val="21"/>
-          <w:lang w:val="ru-RU" w:eastAsia="ru-RU"/>
-        </w:rPr>
-        <w:t>[[6271.06095208 5331.</w:t>
-      </w:r>
-      <w:proofErr w:type="gramStart"/>
-      <w:r>
-        <w:rPr>
-          <w:rFonts w:ascii="Courier New" w:eastAsia="Times New Roman" w:hAnsi="Courier New" w:cs="Courier New"/>
-          <w:color w:val="000000"/>
-          <w:sz w:val="21"/>
-          <w:szCs w:val="21"/>
-          <w:lang w:val="ru-RU" w:eastAsia="ru-RU"/>
-        </w:rPr>
-        <w:t>3621952 ]</w:t>
-      </w:r>
-      <w:proofErr w:type="gramEnd"/>
-    </w:p>
-    <w:p>
-      <w:pPr>
-        <w:shd w:val="clear" w:color="auto" w:fill="FFFFFF"/>
-        <w:tabs>
-          <w:tab w:val="left" w:pos="916"/>
-          <w:tab w:val="left" w:pos="1832"/>
-          <w:tab w:val="left" w:pos="2748"/>
-          <w:tab w:val="left" w:pos="3664"/>
-          <w:tab w:val="left" w:pos="4580"/>
-          <w:tab w:val="left" w:pos="5496"/>
-          <w:tab w:val="left" w:pos="6412"/>
-          <w:tab w:val="left" w:pos="7328"/>
-          <w:tab w:val="left" w:pos="8244"/>
-          <w:tab w:val="left" w:pos="9160"/>
-          <w:tab w:val="left" w:pos="10076"/>
-          <w:tab w:val="left" w:pos="10992"/>
-          <w:tab w:val="left" w:pos="11908"/>
-          <w:tab w:val="left" w:pos="12824"/>
-          <w:tab w:val="left" w:pos="13740"/>
-          <w:tab w:val="left" w:pos="14656"/>
-        </w:tabs>
-        <w:wordWrap w:val="0"/>
-        <w:spacing w:after="0" w:line="240" w:lineRule="auto"/>
-        <w:ind w:firstLine="993"/>
-        <w:textAlignment w:val="baseline"/>
-        <w:rPr>
-          <w:rFonts w:ascii="Courier New" w:eastAsia="Times New Roman" w:hAnsi="Courier New" w:cs="Courier New"/>
-          <w:color w:val="000000"/>
-          <w:sz w:val="21"/>
-          <w:szCs w:val="21"/>
-          <w:lang w:val="ru-RU" w:eastAsia="ru-RU"/>
-        </w:rPr>
-      </w:pPr>
-      <w:r>
-        <w:rPr>
-          <w:rFonts w:ascii="Courier New" w:eastAsia="Times New Roman" w:hAnsi="Courier New" w:cs="Courier New"/>
-          <w:color w:val="000000"/>
-          <w:sz w:val="21"/>
-          <w:szCs w:val="21"/>
-          <w:lang w:val="ru-RU" w:eastAsia="ru-RU"/>
-        </w:rPr>
-        <w:t xml:space="preserve"> [</w:t>
-      </w:r>
-      <w:proofErr w:type="gramStart"/>
-      <w:r>
-        <w:rPr>
-          <w:rFonts w:ascii="Courier New" w:eastAsia="Times New Roman" w:hAnsi="Courier New" w:cs="Courier New"/>
-          <w:color w:val="000000"/>
-          <w:sz w:val="21"/>
-          <w:szCs w:val="21"/>
-          <w:lang w:val="ru-RU" w:eastAsia="ru-RU"/>
-        </w:rPr>
-        <w:t>5331.3621952  5753.19581738</w:t>
-      </w:r>
-      <w:proofErr w:type="gramEnd"/>
-      <w:r>
-        <w:rPr>
-          <w:rFonts w:ascii="Courier New" w:eastAsia="Times New Roman" w:hAnsi="Courier New" w:cs="Courier New"/>
-          <w:color w:val="000000"/>
-          <w:sz w:val="21"/>
-          <w:szCs w:val="21"/>
-          <w:lang w:val="ru-RU" w:eastAsia="ru-RU"/>
-        </w:rPr>
-        <w:t>]]</w:t>
       </w:r>
     </w:p>
     <w:p>
@@ -12743,304 +12747,22 @@
         <w:spacing w:after="0" w:line="240" w:lineRule="auto"/>
         <w:textAlignment w:val="baseline"/>
         <w:rPr>
-          <w:rFonts w:ascii="Times New Roman" w:hAnsi="Times New Roman" w:cs="Times New Roman"/>
-          <w:sz w:val="28"/>
-          <w:szCs w:val="28"/>
-          <w:lang w:val="ru-RU"/>
-        </w:rPr>
-      </w:pPr>
-    </w:p>
-    <w:p>
-      <w:pPr>
-        <w:pStyle w:val="a3"/>
-        <w:spacing w:after="160" w:line="276" w:lineRule="auto"/>
-        <w:ind w:left="1440" w:firstLine="0"/>
-        <w:contextualSpacing/>
-        <w:rPr>
-          <w:rFonts w:ascii="Times New Roman" w:hAnsi="Times New Roman" w:cs="Times New Roman"/>
-          <w:sz w:val="28"/>
-          <w:szCs w:val="28"/>
-          <w:lang w:val="ru-RU"/>
-        </w:rPr>
-      </w:pPr>
-    </w:p>
-    <w:p>
-      <w:pPr>
-        <w:pStyle w:val="a3"/>
-        <w:numPr>
-          <w:ilvl w:val="0"/>
-          <w:numId w:val="16"/>
-        </w:numPr>
-        <w:spacing w:after="160" w:line="276" w:lineRule="auto"/>
-        <w:contextualSpacing/>
-        <w:rPr>
-          <w:rFonts w:ascii="Times New Roman" w:hAnsi="Times New Roman" w:cs="Times New Roman"/>
-          <w:sz w:val="28"/>
-          <w:szCs w:val="28"/>
-          <w:lang w:val="ru-RU"/>
-        </w:rPr>
-      </w:pPr>
-      <w:r>
-        <w:rPr>
-          <w:rFonts w:ascii="Times New Roman" w:hAnsi="Times New Roman" w:cs="Times New Roman"/>
-          <w:sz w:val="28"/>
-          <w:szCs w:val="28"/>
-          <w:lang w:val="ru-RU"/>
-        </w:rPr>
-        <w:lastRenderedPageBreak/>
-        <w:t xml:space="preserve">Математичних очікувань, дисперсії і коефіцієнта асиметрії значень яскравості </w:t>
-      </w:r>
-      <w:proofErr w:type="gramStart"/>
-      <w:r>
-        <w:rPr>
-          <w:rFonts w:ascii="Times New Roman" w:hAnsi="Times New Roman" w:cs="Times New Roman"/>
-          <w:sz w:val="28"/>
-          <w:szCs w:val="28"/>
-          <w:lang w:val="ru-RU"/>
-        </w:rPr>
-        <w:t>для кожного каналу</w:t>
-      </w:r>
-      <w:proofErr w:type="gramEnd"/>
-      <w:r>
-        <w:rPr>
-          <w:rFonts w:ascii="Times New Roman" w:hAnsi="Times New Roman" w:cs="Times New Roman"/>
-          <w:sz w:val="28"/>
-          <w:szCs w:val="28"/>
-          <w:lang w:val="ru-RU"/>
-        </w:rPr>
-        <w:t xml:space="preserve"> кольору;</w:t>
-      </w:r>
-    </w:p>
-    <w:p>
-      <w:pPr>
-        <w:pStyle w:val="a3"/>
-        <w:spacing w:after="160" w:line="276" w:lineRule="auto"/>
-        <w:ind w:left="1440" w:firstLine="0"/>
-        <w:contextualSpacing/>
-        <w:rPr>
-          <w:rFonts w:ascii="Times New Roman" w:hAnsi="Times New Roman" w:cs="Times New Roman"/>
-          <w:sz w:val="28"/>
-          <w:szCs w:val="28"/>
-          <w:lang w:val="ru-RU"/>
-        </w:rPr>
-      </w:pPr>
-    </w:p>
-    <w:p>
-      <w:pPr>
-        <w:pStyle w:val="HTML"/>
-        <w:shd w:val="clear" w:color="auto" w:fill="FFFFFF"/>
-        <w:wordWrap w:val="0"/>
-        <w:textAlignment w:val="baseline"/>
-        <w:rPr>
+          <w:rFonts w:ascii="Courier New" w:eastAsia="Times New Roman" w:hAnsi="Courier New" w:cs="Courier New"/>
           <w:color w:val="000000"/>
           <w:sz w:val="21"/>
           <w:szCs w:val="21"/>
-          <w:lang w:val="en-US" w:eastAsia="ru-RU"/>
-        </w:rPr>
-      </w:pPr>
-      <w:r>
-        <w:rPr>
+          <w:lang w:val="ru-RU" w:eastAsia="ru-RU"/>
+        </w:rPr>
+      </w:pPr>
+      <w:r>
+        <w:rPr>
+          <w:rFonts w:ascii="Courier New" w:eastAsia="Times New Roman" w:hAnsi="Courier New" w:cs="Courier New"/>
           <w:color w:val="000000"/>
           <w:sz w:val="21"/>
           <w:szCs w:val="21"/>
-        </w:rPr>
-        <w:tab/>
-      </w:r>
-      <w:proofErr w:type="gramStart"/>
-      <w:r>
-        <w:rPr>
-          <w:color w:val="000000"/>
-          <w:sz w:val="21"/>
-          <w:szCs w:val="21"/>
-          <w:lang w:val="en-US" w:eastAsia="ru-RU"/>
-        </w:rPr>
-        <w:t>expectations</w:t>
-      </w:r>
-      <w:proofErr w:type="gramEnd"/>
-      <w:r>
-        <w:rPr>
-          <w:color w:val="000000"/>
-          <w:sz w:val="21"/>
-          <w:szCs w:val="21"/>
-          <w:lang w:val="en-US" w:eastAsia="ru-RU"/>
-        </w:rPr>
-        <w:t xml:space="preserve"> and variance of brightness values:</w:t>
-      </w:r>
-    </w:p>
-    <w:p>
-      <w:pPr>
-        <w:shd w:val="clear" w:color="auto" w:fill="FFFFFF"/>
-        <w:tabs>
-          <w:tab w:val="left" w:pos="916"/>
-          <w:tab w:val="left" w:pos="1832"/>
-          <w:tab w:val="left" w:pos="2748"/>
-          <w:tab w:val="left" w:pos="3664"/>
-          <w:tab w:val="left" w:pos="4580"/>
-          <w:tab w:val="left" w:pos="5496"/>
-          <w:tab w:val="left" w:pos="6412"/>
-          <w:tab w:val="left" w:pos="7328"/>
-          <w:tab w:val="left" w:pos="8244"/>
-          <w:tab w:val="left" w:pos="9160"/>
-          <w:tab w:val="left" w:pos="10076"/>
-          <w:tab w:val="left" w:pos="10992"/>
-          <w:tab w:val="left" w:pos="11908"/>
-          <w:tab w:val="left" w:pos="12824"/>
-          <w:tab w:val="left" w:pos="13740"/>
-          <w:tab w:val="left" w:pos="14656"/>
-        </w:tabs>
-        <w:wordWrap w:val="0"/>
-        <w:spacing w:after="0" w:line="240" w:lineRule="auto"/>
-        <w:ind w:firstLine="851"/>
-        <w:textAlignment w:val="baseline"/>
-        <w:rPr>
-          <w:rFonts w:ascii="Courier New" w:eastAsia="Times New Roman" w:hAnsi="Courier New" w:cs="Courier New"/>
-          <w:color w:val="000000"/>
-          <w:sz w:val="21"/>
-          <w:szCs w:val="21"/>
           <w:lang w:val="ru-RU" w:eastAsia="ru-RU"/>
         </w:rPr>
-      </w:pPr>
-      <w:r>
-        <w:rPr>
-          <w:rFonts w:ascii="Courier New" w:eastAsia="Times New Roman" w:hAnsi="Courier New" w:cs="Courier New"/>
-          <w:color w:val="000000"/>
-          <w:sz w:val="21"/>
-          <w:szCs w:val="21"/>
-          <w:lang w:val="ru-RU" w:eastAsia="ru-RU"/>
-        </w:rPr>
-        <w:t>[[6271.06095208 5331.</w:t>
-      </w:r>
-      <w:proofErr w:type="gramStart"/>
-      <w:r>
-        <w:rPr>
-          <w:rFonts w:ascii="Courier New" w:eastAsia="Times New Roman" w:hAnsi="Courier New" w:cs="Courier New"/>
-          <w:color w:val="000000"/>
-          <w:sz w:val="21"/>
-          <w:szCs w:val="21"/>
-          <w:lang w:val="ru-RU" w:eastAsia="ru-RU"/>
-        </w:rPr>
-        <w:t>3621952  4642.90467592</w:t>
-      </w:r>
-      <w:proofErr w:type="gramEnd"/>
-      <w:r>
-        <w:rPr>
-          <w:rFonts w:ascii="Courier New" w:eastAsia="Times New Roman" w:hAnsi="Courier New" w:cs="Courier New"/>
-          <w:color w:val="000000"/>
-          <w:sz w:val="21"/>
-          <w:szCs w:val="21"/>
-          <w:lang w:val="ru-RU" w:eastAsia="ru-RU"/>
-        </w:rPr>
-        <w:t>]</w:t>
-      </w:r>
-    </w:p>
-    <w:p>
-      <w:pPr>
-        <w:shd w:val="clear" w:color="auto" w:fill="FFFFFF"/>
-        <w:tabs>
-          <w:tab w:val="left" w:pos="916"/>
-          <w:tab w:val="left" w:pos="1832"/>
-          <w:tab w:val="left" w:pos="2748"/>
-          <w:tab w:val="left" w:pos="3664"/>
-          <w:tab w:val="left" w:pos="4580"/>
-          <w:tab w:val="left" w:pos="5496"/>
-          <w:tab w:val="left" w:pos="6412"/>
-          <w:tab w:val="left" w:pos="7328"/>
-          <w:tab w:val="left" w:pos="8244"/>
-          <w:tab w:val="left" w:pos="9160"/>
-          <w:tab w:val="left" w:pos="10076"/>
-          <w:tab w:val="left" w:pos="10992"/>
-          <w:tab w:val="left" w:pos="11908"/>
-          <w:tab w:val="left" w:pos="12824"/>
-          <w:tab w:val="left" w:pos="13740"/>
-          <w:tab w:val="left" w:pos="14656"/>
-        </w:tabs>
-        <w:wordWrap w:val="0"/>
-        <w:spacing w:after="0" w:line="240" w:lineRule="auto"/>
-        <w:ind w:firstLine="851"/>
-        <w:textAlignment w:val="baseline"/>
-        <w:rPr>
-          <w:rFonts w:ascii="Courier New" w:eastAsia="Times New Roman" w:hAnsi="Courier New" w:cs="Courier New"/>
-          <w:color w:val="000000"/>
-          <w:sz w:val="21"/>
-          <w:szCs w:val="21"/>
-          <w:lang w:val="ru-RU" w:eastAsia="ru-RU"/>
-        </w:rPr>
-      </w:pPr>
-      <w:r>
-        <w:rPr>
-          <w:rFonts w:ascii="Courier New" w:eastAsia="Times New Roman" w:hAnsi="Courier New" w:cs="Courier New"/>
-          <w:color w:val="000000"/>
-          <w:sz w:val="21"/>
-          <w:szCs w:val="21"/>
-          <w:lang w:val="ru-RU" w:eastAsia="ru-RU"/>
-        </w:rPr>
-        <w:t xml:space="preserve"> [</w:t>
-      </w:r>
-      <w:proofErr w:type="gramStart"/>
-      <w:r>
-        <w:rPr>
-          <w:rFonts w:ascii="Courier New" w:eastAsia="Times New Roman" w:hAnsi="Courier New" w:cs="Courier New"/>
-          <w:color w:val="000000"/>
-          <w:sz w:val="21"/>
-          <w:szCs w:val="21"/>
-          <w:lang w:val="ru-RU" w:eastAsia="ru-RU"/>
-        </w:rPr>
-        <w:t>5331.3621952  5753.19581738</w:t>
-      </w:r>
-      <w:proofErr w:type="gramEnd"/>
-      <w:r>
-        <w:rPr>
-          <w:rFonts w:ascii="Courier New" w:eastAsia="Times New Roman" w:hAnsi="Courier New" w:cs="Courier New"/>
-          <w:color w:val="000000"/>
-          <w:sz w:val="21"/>
-          <w:szCs w:val="21"/>
-          <w:lang w:val="ru-RU" w:eastAsia="ru-RU"/>
-        </w:rPr>
-        <w:t xml:space="preserve"> 5338.66200998]</w:t>
-      </w:r>
-    </w:p>
-    <w:p>
-      <w:pPr>
-        <w:shd w:val="clear" w:color="auto" w:fill="FFFFFF"/>
-        <w:tabs>
-          <w:tab w:val="left" w:pos="916"/>
-          <w:tab w:val="left" w:pos="1832"/>
-          <w:tab w:val="left" w:pos="2748"/>
-          <w:tab w:val="left" w:pos="3664"/>
-          <w:tab w:val="left" w:pos="4580"/>
-          <w:tab w:val="left" w:pos="5496"/>
-          <w:tab w:val="left" w:pos="6412"/>
-          <w:tab w:val="left" w:pos="7328"/>
-          <w:tab w:val="left" w:pos="8244"/>
-          <w:tab w:val="left" w:pos="9160"/>
-          <w:tab w:val="left" w:pos="10076"/>
-          <w:tab w:val="left" w:pos="10992"/>
-          <w:tab w:val="left" w:pos="11908"/>
-          <w:tab w:val="left" w:pos="12824"/>
-          <w:tab w:val="left" w:pos="13740"/>
-          <w:tab w:val="left" w:pos="14656"/>
-        </w:tabs>
-        <w:wordWrap w:val="0"/>
-        <w:spacing w:after="0" w:line="240" w:lineRule="auto"/>
-        <w:ind w:firstLine="851"/>
-        <w:textAlignment w:val="baseline"/>
-        <w:rPr>
-          <w:rFonts w:ascii="Courier New" w:eastAsia="Times New Roman" w:hAnsi="Courier New" w:cs="Courier New"/>
-          <w:color w:val="000000"/>
-          <w:sz w:val="21"/>
-          <w:szCs w:val="21"/>
-          <w:lang w:val="ru-RU" w:eastAsia="ru-RU"/>
-        </w:rPr>
-      </w:pPr>
-      <w:r>
-        <w:rPr>
-          <w:rFonts w:ascii="Courier New" w:eastAsia="Times New Roman" w:hAnsi="Courier New" w:cs="Courier New"/>
-          <w:color w:val="000000"/>
-          <w:sz w:val="21"/>
-          <w:szCs w:val="21"/>
-          <w:lang w:val="ru-RU" w:eastAsia="ru-RU"/>
-        </w:rPr>
-        <w:t xml:space="preserve"> [4642.90467592 5338.66200998 6259.85557587]]</w:t>
+        <w:t>[[6046.77719226 5220.911815   4645.47605222]</w:t>
       </w:r>
     </w:p>
     <w:p>
@@ -13068,86 +12790,23 @@
         <w:spacing w:after="0" w:line="240" w:lineRule="auto"/>
         <w:textAlignment w:val="baseline"/>
         <w:rPr>
-          <w:rFonts w:ascii="Times New Roman" w:hAnsi="Times New Roman" w:cs="Times New Roman"/>
-          <w:sz w:val="28"/>
-          <w:szCs w:val="28"/>
-          <w:lang w:val="ru-RU"/>
-        </w:rPr>
-      </w:pPr>
-    </w:p>
-    <w:p>
-      <w:pPr>
-        <w:pStyle w:val="a3"/>
-        <w:spacing w:after="160" w:line="276" w:lineRule="auto"/>
-        <w:ind w:left="1440" w:firstLine="0"/>
-        <w:contextualSpacing/>
-        <w:rPr>
-          <w:rFonts w:ascii="Times New Roman" w:hAnsi="Times New Roman" w:cs="Times New Roman"/>
-          <w:sz w:val="28"/>
-          <w:szCs w:val="28"/>
-          <w:lang w:val="ru-RU"/>
-        </w:rPr>
-      </w:pPr>
-    </w:p>
-    <w:p>
-      <w:pPr>
-        <w:pStyle w:val="a3"/>
-        <w:numPr>
-          <w:ilvl w:val="0"/>
-          <w:numId w:val="16"/>
-        </w:numPr>
-        <w:spacing w:after="160" w:line="276" w:lineRule="auto"/>
-        <w:contextualSpacing/>
-        <w:rPr>
-          <w:rFonts w:ascii="Times New Roman" w:hAnsi="Times New Roman" w:cs="Times New Roman"/>
-          <w:sz w:val="28"/>
-          <w:szCs w:val="28"/>
-          <w:lang w:val="ru-RU"/>
-        </w:rPr>
-      </w:pPr>
-      <w:r>
-        <w:rPr>
-          <w:rFonts w:ascii="Times New Roman" w:hAnsi="Times New Roman" w:cs="Times New Roman"/>
-          <w:sz w:val="28"/>
-          <w:szCs w:val="28"/>
-          <w:lang w:val="ru-RU"/>
-        </w:rPr>
-        <w:t xml:space="preserve">Математичних очікувань, дисперсії, коефіцієнтів асиметрії та ексцесу значень яскравості </w:t>
-      </w:r>
-      <w:proofErr w:type="gramStart"/>
-      <w:r>
-        <w:rPr>
-          <w:rFonts w:ascii="Times New Roman" w:hAnsi="Times New Roman" w:cs="Times New Roman"/>
-          <w:sz w:val="28"/>
-          <w:szCs w:val="28"/>
-          <w:lang w:val="ru-RU"/>
-        </w:rPr>
-        <w:t>для кожного каналу</w:t>
-      </w:r>
-      <w:proofErr w:type="gramEnd"/>
-      <w:r>
-        <w:rPr>
-          <w:rFonts w:ascii="Times New Roman" w:hAnsi="Times New Roman" w:cs="Times New Roman"/>
-          <w:sz w:val="28"/>
-          <w:szCs w:val="28"/>
-          <w:lang w:val="ru-RU"/>
-        </w:rPr>
-        <w:t xml:space="preserve"> кольору;</w:t>
-      </w:r>
-    </w:p>
-    <w:p>
-      <w:pPr>
-        <w:pStyle w:val="a3"/>
-        <w:spacing w:after="160" w:line="276" w:lineRule="auto"/>
-        <w:ind w:left="1440" w:firstLine="0"/>
-        <w:contextualSpacing/>
-        <w:rPr>
-          <w:rFonts w:ascii="Times New Roman" w:hAnsi="Times New Roman" w:cs="Times New Roman"/>
-          <w:sz w:val="28"/>
-          <w:szCs w:val="28"/>
-          <w:lang w:val="ru-RU"/>
-        </w:rPr>
-      </w:pPr>
+          <w:rFonts w:ascii="Courier New" w:eastAsia="Times New Roman" w:hAnsi="Courier New" w:cs="Courier New"/>
+          <w:color w:val="000000"/>
+          <w:sz w:val="21"/>
+          <w:szCs w:val="21"/>
+          <w:lang w:val="ru-RU" w:eastAsia="ru-RU"/>
+        </w:rPr>
+      </w:pPr>
+      <w:r>
+        <w:rPr>
+          <w:rFonts w:ascii="Courier New" w:eastAsia="Times New Roman" w:hAnsi="Courier New" w:cs="Courier New"/>
+          <w:color w:val="000000"/>
+          <w:sz w:val="21"/>
+          <w:szCs w:val="21"/>
+          <w:lang w:val="ru-RU" w:eastAsia="ru-RU"/>
+        </w:rPr>
+        <w:t xml:space="preserve"> [5220.911815   5723.85514798 5379.53147581]</w:t>
+      </w:r>
     </w:p>
     <w:p>
       <w:pPr>
@@ -13172,38 +12831,113 @@
         </w:tabs>
         <w:wordWrap w:val="0"/>
         <w:spacing w:after="0" w:line="240" w:lineRule="auto"/>
-        <w:ind w:firstLine="993"/>
         <w:textAlignment w:val="baseline"/>
         <w:rPr>
           <w:rFonts w:ascii="Courier New" w:eastAsia="Times New Roman" w:hAnsi="Courier New" w:cs="Courier New"/>
           <w:color w:val="000000"/>
           <w:sz w:val="21"/>
           <w:szCs w:val="21"/>
-          <w:lang w:val="en-US" w:eastAsia="ru-RU"/>
-        </w:rPr>
-      </w:pPr>
+          <w:lang w:val="ru-RU" w:eastAsia="ru-RU"/>
+        </w:rPr>
+      </w:pPr>
+      <w:r>
+        <w:rPr>
+          <w:rFonts w:ascii="Courier New" w:eastAsia="Times New Roman" w:hAnsi="Courier New" w:cs="Courier New"/>
+          <w:color w:val="000000"/>
+          <w:sz w:val="21"/>
+          <w:szCs w:val="21"/>
+          <w:lang w:val="ru-RU" w:eastAsia="ru-RU"/>
+        </w:rPr>
+        <w:t xml:space="preserve"> [4645.47605222 5379.53147581 6118.29823466]]</w:t>
+      </w:r>
+    </w:p>
+    <w:p>
+      <w:pPr>
+        <w:pStyle w:val="HTML"/>
+        <w:shd w:val="clear" w:color="auto" w:fill="FFFFFF"/>
+        <w:wordWrap w:val="0"/>
+        <w:textAlignment w:val="baseline"/>
+        <w:rPr>
+          <w:rFonts w:ascii="Times New Roman" w:hAnsi="Times New Roman" w:cs="Times New Roman"/>
+          <w:sz w:val="28"/>
+          <w:szCs w:val="28"/>
+          <w:lang w:val="ru-RU"/>
+        </w:rPr>
+      </w:pPr>
+    </w:p>
+    <w:p>
+      <w:pPr>
+        <w:pStyle w:val="a3"/>
+        <w:spacing w:after="160" w:line="276" w:lineRule="auto"/>
+        <w:ind w:left="1440" w:firstLine="0"/>
+        <w:contextualSpacing/>
+        <w:rPr>
+          <w:rFonts w:ascii="Times New Roman" w:hAnsi="Times New Roman" w:cs="Times New Roman"/>
+          <w:sz w:val="28"/>
+          <w:szCs w:val="28"/>
+          <w:lang w:val="ru-RU"/>
+        </w:rPr>
+      </w:pPr>
+    </w:p>
+    <w:p>
+      <w:pPr>
+        <w:pStyle w:val="a3"/>
+        <w:numPr>
+          <w:ilvl w:val="0"/>
+          <w:numId w:val="16"/>
+        </w:numPr>
+        <w:spacing w:after="160" w:line="276" w:lineRule="auto"/>
+        <w:contextualSpacing/>
+        <w:rPr>
+          <w:rFonts w:ascii="Times New Roman" w:hAnsi="Times New Roman" w:cs="Times New Roman"/>
+          <w:sz w:val="28"/>
+          <w:szCs w:val="28"/>
+          <w:lang w:val="ru-RU"/>
+        </w:rPr>
+      </w:pPr>
+      <w:r>
+        <w:rPr>
+          <w:rFonts w:ascii="Times New Roman" w:hAnsi="Times New Roman" w:cs="Times New Roman"/>
+          <w:sz w:val="28"/>
+          <w:szCs w:val="28"/>
+          <w:lang w:val="ru-RU"/>
+        </w:rPr>
+        <w:t xml:space="preserve">Математичних очікувань, дисперсії, коефіцієнтів асиметрії та ексцесу значень яскравості </w:t>
+      </w:r>
       <w:proofErr w:type="gramStart"/>
       <w:r>
         <w:rPr>
-          <w:rFonts w:ascii="Courier New" w:eastAsia="Times New Roman" w:hAnsi="Courier New" w:cs="Courier New"/>
-          <w:color w:val="000000"/>
-          <w:sz w:val="21"/>
-          <w:szCs w:val="21"/>
-          <w:lang w:val="en-US" w:eastAsia="ru-RU"/>
-        </w:rPr>
-        <w:t>expectations</w:t>
+          <w:rFonts w:ascii="Times New Roman" w:hAnsi="Times New Roman" w:cs="Times New Roman"/>
+          <w:sz w:val="28"/>
+          <w:szCs w:val="28"/>
+          <w:lang w:val="ru-RU"/>
+        </w:rPr>
+        <w:t>для кожного каналу</w:t>
       </w:r>
       <w:proofErr w:type="gramEnd"/>
       <w:r>
         <w:rPr>
-          <w:rFonts w:ascii="Courier New" w:eastAsia="Times New Roman" w:hAnsi="Courier New" w:cs="Courier New"/>
-          <w:color w:val="000000"/>
-          <w:sz w:val="21"/>
-          <w:szCs w:val="21"/>
-          <w:lang w:val="en-US" w:eastAsia="ru-RU"/>
-        </w:rPr>
-        <w:t>, variance, asymmetry and excess brightness values:</w:t>
-      </w:r>
+          <w:rFonts w:ascii="Times New Roman" w:hAnsi="Times New Roman" w:cs="Times New Roman"/>
+          <w:sz w:val="28"/>
+          <w:szCs w:val="28"/>
+          <w:lang w:val="ru-RU"/>
+        </w:rPr>
+        <w:t xml:space="preserve"> кольору;</w:t>
+      </w:r>
+    </w:p>
+    <w:p>
+      <w:pPr>
+        <w:pStyle w:val="a3"/>
+        <w:spacing w:after="160" w:line="276" w:lineRule="auto"/>
+        <w:ind w:left="1440" w:firstLine="0"/>
+        <w:contextualSpacing/>
+        <w:rPr>
+          <w:rFonts w:ascii="Times New Roman" w:hAnsi="Times New Roman" w:cs="Times New Roman"/>
+          <w:sz w:val="28"/>
+          <w:szCs w:val="28"/>
+          <w:lang w:val="ru-RU"/>
+        </w:rPr>
+      </w:pPr>
     </w:p>
     <w:p>
       <w:pPr>
@@ -13228,47 +12962,36 @@
         </w:tabs>
         <w:wordWrap w:val="0"/>
         <w:spacing w:after="0" w:line="240" w:lineRule="auto"/>
-        <w:ind w:firstLine="993"/>
         <w:textAlignment w:val="baseline"/>
         <w:rPr>
           <w:rFonts w:ascii="Courier New" w:eastAsia="Times New Roman" w:hAnsi="Courier New" w:cs="Courier New"/>
           <w:color w:val="000000"/>
           <w:sz w:val="21"/>
           <w:szCs w:val="21"/>
-          <w:lang w:val="ru-RU" w:eastAsia="ru-RU"/>
-        </w:rPr>
-      </w:pPr>
+          <w:lang w:val="en-US" w:eastAsia="ru-RU"/>
+        </w:rPr>
+      </w:pPr>
+      <w:proofErr w:type="gramStart"/>
       <w:r>
         <w:rPr>
           <w:rFonts w:ascii="Courier New" w:eastAsia="Times New Roman" w:hAnsi="Courier New" w:cs="Courier New"/>
           <w:color w:val="000000"/>
           <w:sz w:val="21"/>
           <w:szCs w:val="21"/>
-          <w:lang w:val="ru-RU" w:eastAsia="ru-RU"/>
-        </w:rPr>
-        <w:t>[[6271.06095208 5331.</w:t>
-      </w:r>
-      <w:proofErr w:type="gramStart"/>
+          <w:lang w:val="en-US" w:eastAsia="ru-RU"/>
+        </w:rPr>
+        <w:t>expectations</w:t>
+      </w:r>
+      <w:proofErr w:type="gramEnd"/>
       <w:r>
         <w:rPr>
           <w:rFonts w:ascii="Courier New" w:eastAsia="Times New Roman" w:hAnsi="Courier New" w:cs="Courier New"/>
           <w:color w:val="000000"/>
           <w:sz w:val="21"/>
           <w:szCs w:val="21"/>
-          <w:lang w:val="ru-RU" w:eastAsia="ru-RU"/>
-        </w:rPr>
-        <w:t>3621952  4642.90467592</w:t>
-      </w:r>
-      <w:proofErr w:type="gramEnd"/>
-      <w:r>
-        <w:rPr>
-          <w:rFonts w:ascii="Courier New" w:eastAsia="Times New Roman" w:hAnsi="Courier New" w:cs="Courier New"/>
-          <w:color w:val="000000"/>
-          <w:sz w:val="21"/>
-          <w:szCs w:val="21"/>
-          <w:lang w:val="ru-RU" w:eastAsia="ru-RU"/>
-        </w:rPr>
-        <w:t>]</w:t>
+          <w:lang w:val="en-US" w:eastAsia="ru-RU"/>
+        </w:rPr>
+        <w:t>, variance, asymmetry and excess brightness values:</w:t>
       </w:r>
     </w:p>
     <w:p>
@@ -13294,7 +13017,6 @@
         </w:tabs>
         <w:wordWrap w:val="0"/>
         <w:spacing w:after="0" w:line="240" w:lineRule="auto"/>
-        <w:ind w:firstLine="993"/>
         <w:textAlignment w:val="baseline"/>
         <w:rPr>
           <w:rFonts w:ascii="Courier New" w:eastAsia="Times New Roman" w:hAnsi="Courier New" w:cs="Courier New"/>
@@ -13312,29 +13034,7 @@
           <w:szCs w:val="21"/>
           <w:lang w:val="ru-RU" w:eastAsia="ru-RU"/>
         </w:rPr>
-        <w:t xml:space="preserve"> [</w:t>
-      </w:r>
-      <w:proofErr w:type="gramStart"/>
-      <w:r>
-        <w:rPr>
-          <w:rFonts w:ascii="Courier New" w:eastAsia="Times New Roman" w:hAnsi="Courier New" w:cs="Courier New"/>
-          <w:color w:val="000000"/>
-          <w:sz w:val="21"/>
-          <w:szCs w:val="21"/>
-          <w:lang w:val="ru-RU" w:eastAsia="ru-RU"/>
-        </w:rPr>
-        <w:t>5331.3621952  5753.19581738</w:t>
-      </w:r>
-      <w:proofErr w:type="gramEnd"/>
-      <w:r>
-        <w:rPr>
-          <w:rFonts w:ascii="Courier New" w:eastAsia="Times New Roman" w:hAnsi="Courier New" w:cs="Courier New"/>
-          <w:color w:val="000000"/>
-          <w:sz w:val="21"/>
-          <w:szCs w:val="21"/>
-          <w:lang w:val="ru-RU" w:eastAsia="ru-RU"/>
-        </w:rPr>
-        <w:t xml:space="preserve"> 5338.66200998]</w:t>
+        <w:t>[[6046.77719226 5220.911815   4645.47605222]</w:t>
       </w:r>
     </w:p>
     <w:p>
@@ -13360,7 +13060,6 @@
         </w:tabs>
         <w:wordWrap w:val="0"/>
         <w:spacing w:after="0" w:line="240" w:lineRule="auto"/>
-        <w:ind w:firstLine="993"/>
         <w:textAlignment w:val="baseline"/>
         <w:rPr>
           <w:rFonts w:ascii="Courier New" w:eastAsia="Times New Roman" w:hAnsi="Courier New" w:cs="Courier New"/>
@@ -13378,7 +13077,50 @@
           <w:szCs w:val="21"/>
           <w:lang w:val="ru-RU" w:eastAsia="ru-RU"/>
         </w:rPr>
-        <w:t xml:space="preserve"> [4642.90467592 5338.66200998 6259.85557587]]</w:t>
+        <w:t xml:space="preserve"> [5220.911815   5723.85514798 5379.53147581]</w:t>
+      </w:r>
+    </w:p>
+    <w:p>
+      <w:pPr>
+        <w:shd w:val="clear" w:color="auto" w:fill="FFFFFF"/>
+        <w:tabs>
+          <w:tab w:val="left" w:pos="916"/>
+          <w:tab w:val="left" w:pos="1832"/>
+          <w:tab w:val="left" w:pos="2748"/>
+          <w:tab w:val="left" w:pos="3664"/>
+          <w:tab w:val="left" w:pos="4580"/>
+          <w:tab w:val="left" w:pos="5496"/>
+          <w:tab w:val="left" w:pos="6412"/>
+          <w:tab w:val="left" w:pos="7328"/>
+          <w:tab w:val="left" w:pos="8244"/>
+          <w:tab w:val="left" w:pos="9160"/>
+          <w:tab w:val="left" w:pos="10076"/>
+          <w:tab w:val="left" w:pos="10992"/>
+          <w:tab w:val="left" w:pos="11908"/>
+          <w:tab w:val="left" w:pos="12824"/>
+          <w:tab w:val="left" w:pos="13740"/>
+          <w:tab w:val="left" w:pos="14656"/>
+        </w:tabs>
+        <w:wordWrap w:val="0"/>
+        <w:spacing w:after="0" w:line="240" w:lineRule="auto"/>
+        <w:textAlignment w:val="baseline"/>
+        <w:rPr>
+          <w:rFonts w:ascii="Courier New" w:eastAsia="Times New Roman" w:hAnsi="Courier New" w:cs="Courier New"/>
+          <w:color w:val="000000"/>
+          <w:sz w:val="21"/>
+          <w:szCs w:val="21"/>
+          <w:lang w:val="ru-RU" w:eastAsia="ru-RU"/>
+        </w:rPr>
+      </w:pPr>
+      <w:r>
+        <w:rPr>
+          <w:rFonts w:ascii="Courier New" w:eastAsia="Times New Roman" w:hAnsi="Courier New" w:cs="Courier New"/>
+          <w:color w:val="000000"/>
+          <w:sz w:val="21"/>
+          <w:szCs w:val="21"/>
+          <w:lang w:val="ru-RU" w:eastAsia="ru-RU"/>
+        </w:rPr>
+        <w:t xml:space="preserve"> [4645.47605222 5379.53147581 6118.29823466]]</w:t>
       </w:r>
     </w:p>
     <w:p>
@@ -17060,10 +16802,10 @@
           <w:lang w:val="ru-RU" w:eastAsia="ru-RU"/>
         </w:rPr>
         <w:drawing>
-          <wp:inline distT="0" distB="0" distL="0" distR="0" wp14:anchorId="108E1D6E" wp14:editId="012467AC">
-            <wp:extent cx="6645910" cy="6511290"/>
-            <wp:effectExtent l="0" t="0" r="2540" b="3810"/>
-            <wp:docPr id="3" name="Рисунок 3"/>
+          <wp:inline distT="0" distB="0" distL="0" distR="0" wp14:anchorId="2A72D31E" wp14:editId="3FFAD53E">
+            <wp:extent cx="6645910" cy="7070090"/>
+            <wp:effectExtent l="0" t="0" r="2540" b="0"/>
+            <wp:docPr id="10" name="Рисунок 10"/>
             <wp:cNvGraphicFramePr>
               <a:graphicFrameLocks xmlns:a="http://schemas.openxmlformats.org/drawingml/2006/main" noChangeAspect="1"/>
             </wp:cNvGraphicFramePr>
@@ -17083,7 +16825,7 @@
                   <pic:spPr>
                     <a:xfrm>
                       <a:off x="0" y="0"/>
-                      <a:ext cx="6645910" cy="6511290"/>
+                      <a:ext cx="6645910" cy="7070090"/>
                     </a:xfrm>
                     <a:prstGeom prst="rect">
                       <a:avLst/>
@@ -17216,6 +16958,7 @@
           <w:szCs w:val="28"/>
           <w:lang w:val="ru-RU"/>
         </w:rPr>
+        <w:lastRenderedPageBreak/>
         <w:t>Далі</w:t>
       </w:r>
       <w:r>
@@ -18869,10 +18612,10 @@
           <w:lang w:val="ru-RU" w:eastAsia="ru-RU"/>
         </w:rPr>
         <w:drawing>
-          <wp:inline distT="0" distB="0" distL="0" distR="0" wp14:anchorId="6327E3F3" wp14:editId="0C60D498">
-            <wp:extent cx="3724275" cy="2438400"/>
-            <wp:effectExtent l="0" t="0" r="9525" b="0"/>
-            <wp:docPr id="4" name="Рисунок 4"/>
+          <wp:inline distT="0" distB="0" distL="0" distR="0" wp14:anchorId="29669530" wp14:editId="5F760B75">
+            <wp:extent cx="3524250" cy="2219325"/>
+            <wp:effectExtent l="0" t="0" r="0" b="9525"/>
+            <wp:docPr id="11" name="Рисунок 11"/>
             <wp:cNvGraphicFramePr>
               <a:graphicFrameLocks xmlns:a="http://schemas.openxmlformats.org/drawingml/2006/main" noChangeAspect="1"/>
             </wp:cNvGraphicFramePr>
@@ -18892,7 +18635,7 @@
                   <pic:spPr>
                     <a:xfrm>
                       <a:off x="0" y="0"/>
-                      <a:ext cx="3724275" cy="2438400"/>
+                      <a:ext cx="3524250" cy="2219325"/>
                     </a:xfrm>
                     <a:prstGeom prst="rect">
                       <a:avLst/>
@@ -19087,6 +18830,7 @@
           <w:szCs w:val="28"/>
           <w:lang w:val="ru-RU"/>
         </w:rPr>
+        <w:lastRenderedPageBreak/>
         <w:t>Для кожного каналу</w:t>
       </w:r>
       <w:proofErr w:type="gramEnd"/>
@@ -19119,7 +18863,6 @@
           <w:sz w:val="28"/>
           <w:szCs w:val="28"/>
         </w:rPr>
-        <w:lastRenderedPageBreak/>
         <w:t xml:space="preserve">Для побудови марківського ланцюга сформуємо матрицю 256 на 256 та пройшови по всіх пікселях картинки запишемо кількість переходів між ними. При цьому представимо два типи обходу матриць </w:t>
       </w:r>
       <w:r>
@@ -20634,10 +20377,10 @@
           <w:lang w:val="ru-RU" w:eastAsia="ru-RU"/>
         </w:rPr>
         <w:drawing>
-          <wp:inline distT="0" distB="0" distL="0" distR="0" wp14:anchorId="7AD0686A" wp14:editId="2842A76A">
-            <wp:extent cx="5486400" cy="3790950"/>
+          <wp:inline distT="0" distB="0" distL="0" distR="0" wp14:anchorId="06595A1F" wp14:editId="2CE308A4">
+            <wp:extent cx="5086350" cy="3333750"/>
             <wp:effectExtent l="0" t="0" r="0" b="0"/>
-            <wp:docPr id="8" name="Рисунок 8"/>
+            <wp:docPr id="13" name="Рисунок 13"/>
             <wp:cNvGraphicFramePr>
               <a:graphicFrameLocks xmlns:a="http://schemas.openxmlformats.org/drawingml/2006/main" noChangeAspect="1"/>
             </wp:cNvGraphicFramePr>
@@ -20657,7 +20400,7 @@
                   <pic:spPr>
                     <a:xfrm>
                       <a:off x="0" y="0"/>
-                      <a:ext cx="5486400" cy="3790950"/>
+                      <a:ext cx="5086350" cy="3333750"/>
                     </a:xfrm>
                     <a:prstGeom prst="rect">
                       <a:avLst/>
@@ -21876,6 +21619,7 @@
           <w:szCs w:val="21"/>
           <w:lang w:val="en-US" w:eastAsia="ru-RU"/>
         </w:rPr>
+        <w:lastRenderedPageBreak/>
         <w:t xml:space="preserve">    </w:t>
       </w:r>
       <w:proofErr w:type="gramStart"/>
@@ -22332,7 +22076,6 @@
           <w:szCs w:val="21"/>
           <w:lang w:val="en-US" w:eastAsia="ru-RU"/>
         </w:rPr>
-        <w:lastRenderedPageBreak/>
         <w:t xml:space="preserve">    </w:t>
       </w:r>
     </w:p>
@@ -22805,16 +22548,28 @@
           <w:lang w:val="ru-RU" w:eastAsia="ru-UA"/>
         </w:rPr>
       </w:pPr>
+    </w:p>
+    <w:p>
+      <w:pPr>
+        <w:spacing w:line="360" w:lineRule="auto"/>
+        <w:rPr>
+          <w:rFonts w:ascii="Courier New" w:eastAsia="Times New Roman" w:hAnsi="Courier New" w:cs="Courier New"/>
+          <w:color w:val="000000"/>
+          <w:sz w:val="20"/>
+          <w:szCs w:val="20"/>
+          <w:lang w:val="ru-RU" w:eastAsia="ru-UA"/>
+        </w:rPr>
+      </w:pPr>
       <w:r>
         <w:rPr>
           <w:noProof/>
           <w:lang w:val="ru-RU" w:eastAsia="ru-RU"/>
         </w:rPr>
         <w:drawing>
-          <wp:inline distT="0" distB="0" distL="0" distR="0" wp14:anchorId="47DC5823" wp14:editId="6B2E071C">
-            <wp:extent cx="5648325" cy="5124450"/>
-            <wp:effectExtent l="0" t="0" r="9525" b="0"/>
-            <wp:docPr id="9" name="Рисунок 9"/>
+          <wp:inline distT="0" distB="0" distL="0" distR="0" wp14:anchorId="3DAE72F0" wp14:editId="071C0546">
+            <wp:extent cx="4692441" cy="7439025"/>
+            <wp:effectExtent l="0" t="0" r="0" b="0"/>
+            <wp:docPr id="14" name="Рисунок 14"/>
             <wp:cNvGraphicFramePr>
               <a:graphicFrameLocks xmlns:a="http://schemas.openxmlformats.org/drawingml/2006/main" noChangeAspect="1"/>
             </wp:cNvGraphicFramePr>
@@ -22834,7 +22589,7 @@
                   <pic:spPr>
                     <a:xfrm>
                       <a:off x="0" y="0"/>
-                      <a:ext cx="5648325" cy="5124450"/>
+                      <a:ext cx="4694908" cy="7442936"/>
                     </a:xfrm>
                     <a:prstGeom prst="rect">
                       <a:avLst/>
@@ -22850,6 +22605,1263 @@
     <w:p>
       <w:pPr>
         <w:spacing w:line="360" w:lineRule="auto"/>
+        <w:ind w:firstLine="284"/>
+        <w:rPr>
+          <w:rFonts w:ascii="Times New Roman" w:hAnsi="Times New Roman" w:cs="Times New Roman"/>
+          <w:color w:val="000000"/>
+          <w:sz w:val="28"/>
+          <w:szCs w:val="28"/>
+          <w:lang w:val="en-US"/>
+        </w:rPr>
+      </w:pPr>
+      <w:r>
+        <w:rPr>
+          <w:rFonts w:ascii="Times New Roman" w:hAnsi="Times New Roman" w:cs="Times New Roman"/>
+          <w:color w:val="000000"/>
+          <w:sz w:val="28"/>
+          <w:szCs w:val="28"/>
+        </w:rPr>
+        <w:lastRenderedPageBreak/>
+        <w:t>Побудуємо графічне</w:t>
+      </w:r>
+      <w:r>
+        <w:rPr>
+          <w:rFonts w:ascii="Times New Roman" w:hAnsi="Times New Roman" w:cs="Times New Roman"/>
+          <w:color w:val="000000"/>
+          <w:sz w:val="28"/>
+          <w:szCs w:val="28"/>
+        </w:rPr>
+        <w:t xml:space="preserve"> представлення ланцюга. Пікселі будуть вузлами, а переходи між ними – з’єднаннями.</w:t>
+      </w:r>
+      <w:r>
+        <w:rPr>
+          <w:rFonts w:ascii="Times New Roman" w:hAnsi="Times New Roman" w:cs="Times New Roman"/>
+          <w:color w:val="000000"/>
+          <w:sz w:val="28"/>
+          <w:szCs w:val="28"/>
+        </w:rPr>
+        <w:t xml:space="preserve"> Та </w:t>
+      </w:r>
+      <w:r>
+        <w:rPr>
+          <w:rFonts w:ascii="Times New Roman" w:hAnsi="Times New Roman" w:cs="Times New Roman"/>
+          <w:color w:val="000000"/>
+          <w:sz w:val="28"/>
+          <w:szCs w:val="28"/>
+          <w:lang w:val="en-US"/>
+        </w:rPr>
+        <w:t>Fortran</w:t>
+      </w:r>
+      <w:r>
+        <w:rPr>
+          <w:rFonts w:ascii="Times New Roman" w:hAnsi="Times New Roman" w:cs="Times New Roman"/>
+          <w:color w:val="000000"/>
+          <w:sz w:val="28"/>
+          <w:szCs w:val="28"/>
+          <w:lang w:val="en-US"/>
+        </w:rPr>
+        <w:t>-</w:t>
+      </w:r>
+      <w:r>
+        <w:rPr>
+          <w:rFonts w:ascii="Times New Roman" w:hAnsi="Times New Roman" w:cs="Times New Roman"/>
+          <w:color w:val="000000"/>
+          <w:sz w:val="28"/>
+          <w:szCs w:val="28"/>
+          <w:lang w:val="en-US"/>
+        </w:rPr>
+        <w:t>type</w:t>
+      </w:r>
+    </w:p>
+    <w:p>
+      <w:pPr>
+        <w:spacing w:line="360" w:lineRule="auto"/>
+        <w:rPr>
+          <w:rFonts w:ascii="Courier New" w:eastAsia="Times New Roman" w:hAnsi="Courier New" w:cs="Courier New"/>
+          <w:color w:val="000000"/>
+          <w:sz w:val="20"/>
+          <w:szCs w:val="20"/>
+          <w:lang w:val="en-US" w:eastAsia="ru-UA"/>
+        </w:rPr>
+      </w:pPr>
+      <w:r>
+        <w:rPr>
+          <w:rFonts w:ascii="Courier New" w:hAnsi="Courier New" w:cs="Courier New"/>
+          <w:color w:val="333333"/>
+          <w:sz w:val="21"/>
+          <w:szCs w:val="21"/>
+          <w:shd w:val="clear" w:color="auto" w:fill="F7F7F7"/>
+        </w:rPr>
+        <w:br/>
+      </w:r>
+      <w:r>
+        <w:rPr>
+          <w:rStyle w:val="n"/>
+          <w:rFonts w:ascii="Courier New" w:hAnsi="Courier New" w:cs="Courier New"/>
+          <w:color w:val="333333"/>
+          <w:sz w:val="21"/>
+          <w:szCs w:val="21"/>
+          <w:shd w:val="clear" w:color="auto" w:fill="F7F7F7"/>
+        </w:rPr>
+        <w:t>data</w:t>
+      </w:r>
+      <w:r>
+        <w:rPr>
+          <w:rFonts w:ascii="Courier New" w:hAnsi="Courier New" w:cs="Courier New"/>
+          <w:color w:val="333333"/>
+          <w:sz w:val="21"/>
+          <w:szCs w:val="21"/>
+          <w:shd w:val="clear" w:color="auto" w:fill="F7F7F7"/>
+        </w:rPr>
+        <w:t xml:space="preserve"> </w:t>
+      </w:r>
+      <w:r>
+        <w:rPr>
+          <w:rStyle w:val="o"/>
+          <w:color w:val="666666"/>
+          <w:sz w:val="21"/>
+          <w:szCs w:val="21"/>
+          <w:shd w:val="clear" w:color="auto" w:fill="F7F7F7"/>
+        </w:rPr>
+        <w:t>=</w:t>
+      </w:r>
+      <w:r>
+        <w:rPr>
+          <w:rFonts w:ascii="Courier New" w:hAnsi="Courier New" w:cs="Courier New"/>
+          <w:color w:val="333333"/>
+          <w:sz w:val="21"/>
+          <w:szCs w:val="21"/>
+          <w:shd w:val="clear" w:color="auto" w:fill="F7F7F7"/>
+        </w:rPr>
+        <w:t xml:space="preserve"> </w:t>
+      </w:r>
+      <w:r>
+        <w:rPr>
+          <w:rStyle w:val="n"/>
+          <w:rFonts w:ascii="Courier New" w:hAnsi="Courier New" w:cs="Courier New"/>
+          <w:color w:val="333333"/>
+          <w:sz w:val="21"/>
+          <w:szCs w:val="21"/>
+          <w:shd w:val="clear" w:color="auto" w:fill="F7F7F7"/>
+        </w:rPr>
+        <w:t>np</w:t>
+      </w:r>
+      <w:r>
+        <w:rPr>
+          <w:rStyle w:val="o"/>
+          <w:color w:val="666666"/>
+          <w:sz w:val="21"/>
+          <w:szCs w:val="21"/>
+          <w:shd w:val="clear" w:color="auto" w:fill="F7F7F7"/>
+        </w:rPr>
+        <w:t>.</w:t>
+      </w:r>
+      <w:r>
+        <w:rPr>
+          <w:rStyle w:val="n"/>
+          <w:rFonts w:ascii="Courier New" w:hAnsi="Courier New" w:cs="Courier New"/>
+          <w:color w:val="333333"/>
+          <w:sz w:val="21"/>
+          <w:szCs w:val="21"/>
+          <w:shd w:val="clear" w:color="auto" w:fill="F7F7F7"/>
+        </w:rPr>
+        <w:t>triu</w:t>
+      </w:r>
+      <w:r>
+        <w:rPr>
+          <w:rStyle w:val="p"/>
+          <w:rFonts w:ascii="Courier New" w:hAnsi="Courier New" w:cs="Courier New"/>
+          <w:color w:val="333333"/>
+          <w:sz w:val="21"/>
+          <w:szCs w:val="21"/>
+          <w:shd w:val="clear" w:color="auto" w:fill="F7F7F7"/>
+        </w:rPr>
+        <w:t>(</w:t>
+      </w:r>
+      <w:r>
+        <w:rPr>
+          <w:rStyle w:val="n"/>
+          <w:rFonts w:ascii="Courier New" w:hAnsi="Courier New" w:cs="Courier New"/>
+          <w:color w:val="333333"/>
+          <w:sz w:val="21"/>
+          <w:szCs w:val="21"/>
+          <w:shd w:val="clear" w:color="auto" w:fill="F7F7F7"/>
+        </w:rPr>
+        <w:t>matrix</w:t>
+      </w:r>
+      <w:r>
+        <w:rPr>
+          <w:rStyle w:val="p"/>
+          <w:rFonts w:ascii="Courier New" w:hAnsi="Courier New" w:cs="Courier New"/>
+          <w:color w:val="333333"/>
+          <w:sz w:val="21"/>
+          <w:szCs w:val="21"/>
+          <w:shd w:val="clear" w:color="auto" w:fill="F7F7F7"/>
+        </w:rPr>
+        <w:t>)</w:t>
+      </w:r>
+      <w:r>
+        <w:rPr>
+          <w:rFonts w:ascii="Courier New" w:hAnsi="Courier New" w:cs="Courier New"/>
+          <w:color w:val="333333"/>
+          <w:sz w:val="21"/>
+          <w:szCs w:val="21"/>
+          <w:shd w:val="clear" w:color="auto" w:fill="F7F7F7"/>
+        </w:rPr>
+        <w:t xml:space="preserve"> </w:t>
+      </w:r>
+      <w:r>
+        <w:rPr>
+          <w:rStyle w:val="o"/>
+          <w:color w:val="666666"/>
+          <w:sz w:val="21"/>
+          <w:szCs w:val="21"/>
+          <w:shd w:val="clear" w:color="auto" w:fill="F7F7F7"/>
+        </w:rPr>
+        <w:t>+</w:t>
+      </w:r>
+      <w:r>
+        <w:rPr>
+          <w:rFonts w:ascii="Courier New" w:hAnsi="Courier New" w:cs="Courier New"/>
+          <w:color w:val="333333"/>
+          <w:sz w:val="21"/>
+          <w:szCs w:val="21"/>
+          <w:shd w:val="clear" w:color="auto" w:fill="F7F7F7"/>
+        </w:rPr>
+        <w:t xml:space="preserve"> </w:t>
+      </w:r>
+      <w:r>
+        <w:rPr>
+          <w:rStyle w:val="n"/>
+          <w:rFonts w:ascii="Courier New" w:hAnsi="Courier New" w:cs="Courier New"/>
+          <w:color w:val="333333"/>
+          <w:sz w:val="21"/>
+          <w:szCs w:val="21"/>
+          <w:shd w:val="clear" w:color="auto" w:fill="F7F7F7"/>
+        </w:rPr>
+        <w:t>np</w:t>
+      </w:r>
+      <w:r>
+        <w:rPr>
+          <w:rStyle w:val="o"/>
+          <w:color w:val="666666"/>
+          <w:sz w:val="21"/>
+          <w:szCs w:val="21"/>
+          <w:shd w:val="clear" w:color="auto" w:fill="F7F7F7"/>
+        </w:rPr>
+        <w:t>.</w:t>
+      </w:r>
+      <w:r>
+        <w:rPr>
+          <w:rStyle w:val="n"/>
+          <w:rFonts w:ascii="Courier New" w:hAnsi="Courier New" w:cs="Courier New"/>
+          <w:color w:val="333333"/>
+          <w:sz w:val="21"/>
+          <w:szCs w:val="21"/>
+          <w:shd w:val="clear" w:color="auto" w:fill="F7F7F7"/>
+        </w:rPr>
+        <w:t>triu</w:t>
+      </w:r>
+      <w:r>
+        <w:rPr>
+          <w:rStyle w:val="p"/>
+          <w:rFonts w:ascii="Courier New" w:hAnsi="Courier New" w:cs="Courier New"/>
+          <w:color w:val="333333"/>
+          <w:sz w:val="21"/>
+          <w:szCs w:val="21"/>
+          <w:shd w:val="clear" w:color="auto" w:fill="F7F7F7"/>
+        </w:rPr>
+        <w:t>(</w:t>
+      </w:r>
+      <w:r>
+        <w:rPr>
+          <w:rStyle w:val="n"/>
+          <w:rFonts w:ascii="Courier New" w:hAnsi="Courier New" w:cs="Courier New"/>
+          <w:color w:val="333333"/>
+          <w:sz w:val="21"/>
+          <w:szCs w:val="21"/>
+          <w:shd w:val="clear" w:color="auto" w:fill="F7F7F7"/>
+        </w:rPr>
+        <w:t>matrix</w:t>
+      </w:r>
+      <w:r>
+        <w:rPr>
+          <w:rStyle w:val="p"/>
+          <w:rFonts w:ascii="Courier New" w:hAnsi="Courier New" w:cs="Courier New"/>
+          <w:color w:val="333333"/>
+          <w:sz w:val="21"/>
+          <w:szCs w:val="21"/>
+          <w:shd w:val="clear" w:color="auto" w:fill="F7F7F7"/>
+        </w:rPr>
+        <w:t>)</w:t>
+      </w:r>
+      <w:r>
+        <w:rPr>
+          <w:rStyle w:val="o"/>
+          <w:color w:val="666666"/>
+          <w:sz w:val="21"/>
+          <w:szCs w:val="21"/>
+          <w:shd w:val="clear" w:color="auto" w:fill="F7F7F7"/>
+        </w:rPr>
+        <w:t>.</w:t>
+      </w:r>
+      <w:r>
+        <w:rPr>
+          <w:rStyle w:val="n"/>
+          <w:rFonts w:ascii="Courier New" w:hAnsi="Courier New" w:cs="Courier New"/>
+          <w:color w:val="333333"/>
+          <w:sz w:val="21"/>
+          <w:szCs w:val="21"/>
+          <w:shd w:val="clear" w:color="auto" w:fill="F7F7F7"/>
+        </w:rPr>
+        <w:t>T</w:t>
+      </w:r>
+      <w:r>
+        <w:rPr>
+          <w:rFonts w:ascii="Courier New" w:hAnsi="Courier New" w:cs="Courier New"/>
+          <w:color w:val="333333"/>
+          <w:sz w:val="21"/>
+          <w:szCs w:val="21"/>
+          <w:shd w:val="clear" w:color="auto" w:fill="F7F7F7"/>
+        </w:rPr>
+        <w:t xml:space="preserve"> </w:t>
+      </w:r>
+      <w:r>
+        <w:rPr>
+          <w:rStyle w:val="n"/>
+          <w:rFonts w:ascii="Courier New" w:hAnsi="Courier New" w:cs="Courier New"/>
+          <w:color w:val="333333"/>
+          <w:sz w:val="21"/>
+          <w:szCs w:val="21"/>
+          <w:shd w:val="clear" w:color="auto" w:fill="F7F7F7"/>
+        </w:rPr>
+        <w:t>index</w:t>
+      </w:r>
+      <w:r>
+        <w:rPr>
+          <w:rFonts w:ascii="Courier New" w:hAnsi="Courier New" w:cs="Courier New"/>
+          <w:color w:val="333333"/>
+          <w:sz w:val="21"/>
+          <w:szCs w:val="21"/>
+          <w:shd w:val="clear" w:color="auto" w:fill="F7F7F7"/>
+        </w:rPr>
+        <w:t xml:space="preserve"> </w:t>
+      </w:r>
+      <w:r>
+        <w:rPr>
+          <w:rStyle w:val="o"/>
+          <w:color w:val="666666"/>
+          <w:sz w:val="21"/>
+          <w:szCs w:val="21"/>
+          <w:shd w:val="clear" w:color="auto" w:fill="F7F7F7"/>
+        </w:rPr>
+        <w:t>=</w:t>
+      </w:r>
+      <w:r>
+        <w:rPr>
+          <w:rFonts w:ascii="Courier New" w:hAnsi="Courier New" w:cs="Courier New"/>
+          <w:color w:val="333333"/>
+          <w:sz w:val="21"/>
+          <w:szCs w:val="21"/>
+          <w:shd w:val="clear" w:color="auto" w:fill="F7F7F7"/>
+        </w:rPr>
+        <w:t xml:space="preserve"> </w:t>
+      </w:r>
+      <w:r>
+        <w:rPr>
+          <w:rStyle w:val="p"/>
+          <w:rFonts w:ascii="Courier New" w:hAnsi="Courier New" w:cs="Courier New"/>
+          <w:color w:val="333333"/>
+          <w:sz w:val="21"/>
+          <w:szCs w:val="21"/>
+          <w:shd w:val="clear" w:color="auto" w:fill="F7F7F7"/>
+        </w:rPr>
+        <w:t>[</w:t>
+      </w:r>
+      <w:r>
+        <w:rPr>
+          <w:rStyle w:val="nb"/>
+          <w:rFonts w:ascii="Courier New" w:hAnsi="Courier New" w:cs="Courier New"/>
+          <w:color w:val="008000"/>
+          <w:sz w:val="21"/>
+          <w:szCs w:val="21"/>
+          <w:shd w:val="clear" w:color="auto" w:fill="F7F7F7"/>
+        </w:rPr>
+        <w:t>str</w:t>
+      </w:r>
+      <w:r>
+        <w:rPr>
+          <w:rStyle w:val="p"/>
+          <w:rFonts w:ascii="Courier New" w:hAnsi="Courier New" w:cs="Courier New"/>
+          <w:color w:val="333333"/>
+          <w:sz w:val="21"/>
+          <w:szCs w:val="21"/>
+          <w:shd w:val="clear" w:color="auto" w:fill="F7F7F7"/>
+        </w:rPr>
+        <w:t>(</w:t>
+      </w:r>
+      <w:r>
+        <w:rPr>
+          <w:rStyle w:val="n"/>
+          <w:rFonts w:ascii="Courier New" w:hAnsi="Courier New" w:cs="Courier New"/>
+          <w:color w:val="333333"/>
+          <w:sz w:val="21"/>
+          <w:szCs w:val="21"/>
+          <w:shd w:val="clear" w:color="auto" w:fill="F7F7F7"/>
+        </w:rPr>
+        <w:t>i</w:t>
+      </w:r>
+      <w:r>
+        <w:rPr>
+          <w:rStyle w:val="p"/>
+          <w:rFonts w:ascii="Courier New" w:hAnsi="Courier New" w:cs="Courier New"/>
+          <w:color w:val="333333"/>
+          <w:sz w:val="21"/>
+          <w:szCs w:val="21"/>
+          <w:shd w:val="clear" w:color="auto" w:fill="F7F7F7"/>
+        </w:rPr>
+        <w:t>)</w:t>
+      </w:r>
+      <w:r>
+        <w:rPr>
+          <w:rFonts w:ascii="Courier New" w:hAnsi="Courier New" w:cs="Courier New"/>
+          <w:color w:val="333333"/>
+          <w:sz w:val="21"/>
+          <w:szCs w:val="21"/>
+          <w:shd w:val="clear" w:color="auto" w:fill="F7F7F7"/>
+        </w:rPr>
+        <w:t xml:space="preserve"> </w:t>
+      </w:r>
+      <w:r>
+        <w:rPr>
+          <w:rStyle w:val="k"/>
+          <w:rFonts w:ascii="Courier New" w:hAnsi="Courier New" w:cs="Courier New"/>
+          <w:b/>
+          <w:bCs/>
+          <w:color w:val="008000"/>
+          <w:sz w:val="21"/>
+          <w:szCs w:val="21"/>
+          <w:shd w:val="clear" w:color="auto" w:fill="F7F7F7"/>
+        </w:rPr>
+        <w:t>for</w:t>
+      </w:r>
+      <w:r>
+        <w:rPr>
+          <w:rFonts w:ascii="Courier New" w:hAnsi="Courier New" w:cs="Courier New"/>
+          <w:color w:val="333333"/>
+          <w:sz w:val="21"/>
+          <w:szCs w:val="21"/>
+          <w:shd w:val="clear" w:color="auto" w:fill="F7F7F7"/>
+        </w:rPr>
+        <w:t xml:space="preserve"> </w:t>
+      </w:r>
+      <w:r>
+        <w:rPr>
+          <w:rStyle w:val="n"/>
+          <w:rFonts w:ascii="Courier New" w:hAnsi="Courier New" w:cs="Courier New"/>
+          <w:color w:val="333333"/>
+          <w:sz w:val="21"/>
+          <w:szCs w:val="21"/>
+          <w:shd w:val="clear" w:color="auto" w:fill="F7F7F7"/>
+        </w:rPr>
+        <w:t>i</w:t>
+      </w:r>
+      <w:r>
+        <w:rPr>
+          <w:rFonts w:ascii="Courier New" w:hAnsi="Courier New" w:cs="Courier New"/>
+          <w:color w:val="333333"/>
+          <w:sz w:val="21"/>
+          <w:szCs w:val="21"/>
+          <w:shd w:val="clear" w:color="auto" w:fill="F7F7F7"/>
+        </w:rPr>
+        <w:t xml:space="preserve"> </w:t>
+      </w:r>
+      <w:r>
+        <w:rPr>
+          <w:rStyle w:val="ow"/>
+          <w:rFonts w:ascii="Courier New" w:hAnsi="Courier New" w:cs="Courier New"/>
+          <w:b/>
+          <w:bCs/>
+          <w:color w:val="AA22FF"/>
+          <w:sz w:val="21"/>
+          <w:szCs w:val="21"/>
+          <w:shd w:val="clear" w:color="auto" w:fill="F7F7F7"/>
+        </w:rPr>
+        <w:t>in</w:t>
+      </w:r>
+      <w:r>
+        <w:rPr>
+          <w:rFonts w:ascii="Courier New" w:hAnsi="Courier New" w:cs="Courier New"/>
+          <w:color w:val="333333"/>
+          <w:sz w:val="21"/>
+          <w:szCs w:val="21"/>
+          <w:shd w:val="clear" w:color="auto" w:fill="F7F7F7"/>
+        </w:rPr>
+        <w:t xml:space="preserve"> </w:t>
+      </w:r>
+      <w:r>
+        <w:rPr>
+          <w:rStyle w:val="nb"/>
+          <w:rFonts w:ascii="Courier New" w:hAnsi="Courier New" w:cs="Courier New"/>
+          <w:color w:val="008000"/>
+          <w:sz w:val="21"/>
+          <w:szCs w:val="21"/>
+          <w:shd w:val="clear" w:color="auto" w:fill="F7F7F7"/>
+        </w:rPr>
+        <w:t>range</w:t>
+      </w:r>
+      <w:r>
+        <w:rPr>
+          <w:rStyle w:val="p"/>
+          <w:rFonts w:ascii="Courier New" w:hAnsi="Courier New" w:cs="Courier New"/>
+          <w:color w:val="333333"/>
+          <w:sz w:val="21"/>
+          <w:szCs w:val="21"/>
+          <w:shd w:val="clear" w:color="auto" w:fill="F7F7F7"/>
+        </w:rPr>
+        <w:t>(</w:t>
+      </w:r>
+      <w:r>
+        <w:rPr>
+          <w:rStyle w:val="n"/>
+          <w:rFonts w:ascii="Courier New" w:hAnsi="Courier New" w:cs="Courier New"/>
+          <w:color w:val="333333"/>
+          <w:sz w:val="21"/>
+          <w:szCs w:val="21"/>
+          <w:shd w:val="clear" w:color="auto" w:fill="F7F7F7"/>
+        </w:rPr>
+        <w:t>data</w:t>
+      </w:r>
+      <w:r>
+        <w:rPr>
+          <w:rStyle w:val="o"/>
+          <w:color w:val="666666"/>
+          <w:sz w:val="21"/>
+          <w:szCs w:val="21"/>
+          <w:shd w:val="clear" w:color="auto" w:fill="F7F7F7"/>
+        </w:rPr>
+        <w:t>.</w:t>
+      </w:r>
+      <w:r>
+        <w:rPr>
+          <w:rStyle w:val="n"/>
+          <w:rFonts w:ascii="Courier New" w:hAnsi="Courier New" w:cs="Courier New"/>
+          <w:color w:val="333333"/>
+          <w:sz w:val="21"/>
+          <w:szCs w:val="21"/>
+          <w:shd w:val="clear" w:color="auto" w:fill="F7F7F7"/>
+        </w:rPr>
+        <w:t>shape</w:t>
+      </w:r>
+      <w:r>
+        <w:rPr>
+          <w:rStyle w:val="p"/>
+          <w:rFonts w:ascii="Courier New" w:hAnsi="Courier New" w:cs="Courier New"/>
+          <w:color w:val="333333"/>
+          <w:sz w:val="21"/>
+          <w:szCs w:val="21"/>
+          <w:shd w:val="clear" w:color="auto" w:fill="F7F7F7"/>
+        </w:rPr>
+        <w:t>[</w:t>
+      </w:r>
+      <w:r>
+        <w:rPr>
+          <w:rStyle w:val="mi"/>
+          <w:rFonts w:ascii="Courier New" w:hAnsi="Courier New" w:cs="Courier New"/>
+          <w:color w:val="666666"/>
+          <w:sz w:val="21"/>
+          <w:szCs w:val="21"/>
+          <w:shd w:val="clear" w:color="auto" w:fill="F7F7F7"/>
+        </w:rPr>
+        <w:t>0</w:t>
+      </w:r>
+      <w:r>
+        <w:rPr>
+          <w:rStyle w:val="p"/>
+          <w:rFonts w:ascii="Courier New" w:hAnsi="Courier New" w:cs="Courier New"/>
+          <w:color w:val="333333"/>
+          <w:sz w:val="21"/>
+          <w:szCs w:val="21"/>
+          <w:shd w:val="clear" w:color="auto" w:fill="F7F7F7"/>
+        </w:rPr>
+        <w:t>])]</w:t>
+      </w:r>
+      <w:r>
+        <w:rPr>
+          <w:rFonts w:ascii="Courier New" w:hAnsi="Courier New" w:cs="Courier New"/>
+          <w:color w:val="333333"/>
+          <w:sz w:val="21"/>
+          <w:szCs w:val="21"/>
+          <w:shd w:val="clear" w:color="auto" w:fill="F7F7F7"/>
+        </w:rPr>
+        <w:t xml:space="preserve"> </w:t>
+      </w:r>
+      <w:r>
+        <w:rPr>
+          <w:rStyle w:val="n"/>
+          <w:rFonts w:ascii="Courier New" w:hAnsi="Courier New" w:cs="Courier New"/>
+          <w:color w:val="333333"/>
+          <w:sz w:val="21"/>
+          <w:szCs w:val="21"/>
+          <w:shd w:val="clear" w:color="auto" w:fill="F7F7F7"/>
+        </w:rPr>
+        <w:t>dataframe</w:t>
+      </w:r>
+      <w:r>
+        <w:rPr>
+          <w:rFonts w:ascii="Courier New" w:hAnsi="Courier New" w:cs="Courier New"/>
+          <w:color w:val="333333"/>
+          <w:sz w:val="21"/>
+          <w:szCs w:val="21"/>
+          <w:shd w:val="clear" w:color="auto" w:fill="F7F7F7"/>
+        </w:rPr>
+        <w:t xml:space="preserve"> </w:t>
+      </w:r>
+      <w:r>
+        <w:rPr>
+          <w:rStyle w:val="o"/>
+          <w:color w:val="666666"/>
+          <w:sz w:val="21"/>
+          <w:szCs w:val="21"/>
+          <w:shd w:val="clear" w:color="auto" w:fill="F7F7F7"/>
+        </w:rPr>
+        <w:t>=</w:t>
+      </w:r>
+      <w:r>
+        <w:rPr>
+          <w:rFonts w:ascii="Courier New" w:hAnsi="Courier New" w:cs="Courier New"/>
+          <w:color w:val="333333"/>
+          <w:sz w:val="21"/>
+          <w:szCs w:val="21"/>
+          <w:shd w:val="clear" w:color="auto" w:fill="F7F7F7"/>
+        </w:rPr>
+        <w:t xml:space="preserve"> </w:t>
+      </w:r>
+      <w:r>
+        <w:rPr>
+          <w:rStyle w:val="n"/>
+          <w:rFonts w:ascii="Courier New" w:hAnsi="Courier New" w:cs="Courier New"/>
+          <w:color w:val="333333"/>
+          <w:sz w:val="21"/>
+          <w:szCs w:val="21"/>
+          <w:shd w:val="clear" w:color="auto" w:fill="F7F7F7"/>
+        </w:rPr>
+        <w:t>pd</w:t>
+      </w:r>
+      <w:r>
+        <w:rPr>
+          <w:rStyle w:val="o"/>
+          <w:color w:val="666666"/>
+          <w:sz w:val="21"/>
+          <w:szCs w:val="21"/>
+          <w:shd w:val="clear" w:color="auto" w:fill="F7F7F7"/>
+        </w:rPr>
+        <w:t>.</w:t>
+      </w:r>
+      <w:r>
+        <w:rPr>
+          <w:rStyle w:val="n"/>
+          <w:rFonts w:ascii="Courier New" w:hAnsi="Courier New" w:cs="Courier New"/>
+          <w:color w:val="333333"/>
+          <w:sz w:val="21"/>
+          <w:szCs w:val="21"/>
+          <w:shd w:val="clear" w:color="auto" w:fill="F7F7F7"/>
+        </w:rPr>
+        <w:t>DataFrame</w:t>
+      </w:r>
+      <w:r>
+        <w:rPr>
+          <w:rStyle w:val="p"/>
+          <w:rFonts w:ascii="Courier New" w:hAnsi="Courier New" w:cs="Courier New"/>
+          <w:color w:val="333333"/>
+          <w:sz w:val="21"/>
+          <w:szCs w:val="21"/>
+          <w:shd w:val="clear" w:color="auto" w:fill="F7F7F7"/>
+        </w:rPr>
+        <w:t>(</w:t>
+      </w:r>
+      <w:r>
+        <w:rPr>
+          <w:rStyle w:val="n"/>
+          <w:rFonts w:ascii="Courier New" w:hAnsi="Courier New" w:cs="Courier New"/>
+          <w:color w:val="333333"/>
+          <w:sz w:val="21"/>
+          <w:szCs w:val="21"/>
+          <w:shd w:val="clear" w:color="auto" w:fill="F7F7F7"/>
+        </w:rPr>
+        <w:t>data</w:t>
+      </w:r>
+      <w:r>
+        <w:rPr>
+          <w:rStyle w:val="p"/>
+          <w:rFonts w:ascii="Courier New" w:hAnsi="Courier New" w:cs="Courier New"/>
+          <w:color w:val="333333"/>
+          <w:sz w:val="21"/>
+          <w:szCs w:val="21"/>
+          <w:shd w:val="clear" w:color="auto" w:fill="F7F7F7"/>
+        </w:rPr>
+        <w:t>,</w:t>
+      </w:r>
+      <w:r>
+        <w:rPr>
+          <w:rFonts w:ascii="Courier New" w:hAnsi="Courier New" w:cs="Courier New"/>
+          <w:color w:val="333333"/>
+          <w:sz w:val="21"/>
+          <w:szCs w:val="21"/>
+          <w:shd w:val="clear" w:color="auto" w:fill="F7F7F7"/>
+        </w:rPr>
+        <w:t xml:space="preserve"> </w:t>
+      </w:r>
+      <w:r>
+        <w:rPr>
+          <w:rStyle w:val="n"/>
+          <w:rFonts w:ascii="Courier New" w:hAnsi="Courier New" w:cs="Courier New"/>
+          <w:color w:val="333333"/>
+          <w:sz w:val="21"/>
+          <w:szCs w:val="21"/>
+          <w:shd w:val="clear" w:color="auto" w:fill="F7F7F7"/>
+        </w:rPr>
+        <w:t>index</w:t>
+      </w:r>
+      <w:r>
+        <w:rPr>
+          <w:rStyle w:val="o"/>
+          <w:color w:val="666666"/>
+          <w:sz w:val="21"/>
+          <w:szCs w:val="21"/>
+          <w:shd w:val="clear" w:color="auto" w:fill="F7F7F7"/>
+        </w:rPr>
+        <w:t>=</w:t>
+      </w:r>
+      <w:r>
+        <w:rPr>
+          <w:rStyle w:val="n"/>
+          <w:rFonts w:ascii="Courier New" w:hAnsi="Courier New" w:cs="Courier New"/>
+          <w:color w:val="333333"/>
+          <w:sz w:val="21"/>
+          <w:szCs w:val="21"/>
+          <w:shd w:val="clear" w:color="auto" w:fill="F7F7F7"/>
+        </w:rPr>
+        <w:t>index</w:t>
+      </w:r>
+      <w:r>
+        <w:rPr>
+          <w:rStyle w:val="p"/>
+          <w:rFonts w:ascii="Courier New" w:hAnsi="Courier New" w:cs="Courier New"/>
+          <w:color w:val="333333"/>
+          <w:sz w:val="21"/>
+          <w:szCs w:val="21"/>
+          <w:shd w:val="clear" w:color="auto" w:fill="F7F7F7"/>
+        </w:rPr>
+        <w:t>,</w:t>
+      </w:r>
+      <w:r>
+        <w:rPr>
+          <w:rFonts w:ascii="Courier New" w:hAnsi="Courier New" w:cs="Courier New"/>
+          <w:color w:val="333333"/>
+          <w:sz w:val="21"/>
+          <w:szCs w:val="21"/>
+          <w:shd w:val="clear" w:color="auto" w:fill="F7F7F7"/>
+        </w:rPr>
+        <w:t xml:space="preserve"> </w:t>
+      </w:r>
+      <w:r>
+        <w:rPr>
+          <w:rStyle w:val="n"/>
+          <w:rFonts w:ascii="Courier New" w:hAnsi="Courier New" w:cs="Courier New"/>
+          <w:color w:val="333333"/>
+          <w:sz w:val="21"/>
+          <w:szCs w:val="21"/>
+          <w:shd w:val="clear" w:color="auto" w:fill="F7F7F7"/>
+        </w:rPr>
+        <w:t>columns</w:t>
+      </w:r>
+      <w:r>
+        <w:rPr>
+          <w:rStyle w:val="o"/>
+          <w:color w:val="666666"/>
+          <w:sz w:val="21"/>
+          <w:szCs w:val="21"/>
+          <w:shd w:val="clear" w:color="auto" w:fill="F7F7F7"/>
+        </w:rPr>
+        <w:t>=</w:t>
+      </w:r>
+      <w:r>
+        <w:rPr>
+          <w:rStyle w:val="n"/>
+          <w:rFonts w:ascii="Courier New" w:hAnsi="Courier New" w:cs="Courier New"/>
+          <w:color w:val="333333"/>
+          <w:sz w:val="21"/>
+          <w:szCs w:val="21"/>
+          <w:shd w:val="clear" w:color="auto" w:fill="F7F7F7"/>
+        </w:rPr>
+        <w:t>index</w:t>
+      </w:r>
+      <w:r>
+        <w:rPr>
+          <w:rStyle w:val="p"/>
+          <w:rFonts w:ascii="Courier New" w:hAnsi="Courier New" w:cs="Courier New"/>
+          <w:color w:val="333333"/>
+          <w:sz w:val="21"/>
+          <w:szCs w:val="21"/>
+          <w:shd w:val="clear" w:color="auto" w:fill="F7F7F7"/>
+        </w:rPr>
+        <w:t>)</w:t>
+      </w:r>
+      <w:r>
+        <w:rPr>
+          <w:rFonts w:ascii="Courier New" w:hAnsi="Courier New" w:cs="Courier New"/>
+          <w:color w:val="333333"/>
+          <w:sz w:val="21"/>
+          <w:szCs w:val="21"/>
+          <w:shd w:val="clear" w:color="auto" w:fill="F7F7F7"/>
+        </w:rPr>
+        <w:t xml:space="preserve"> </w:t>
+      </w:r>
+      <w:r>
+        <w:rPr>
+          <w:rStyle w:val="n"/>
+          <w:rFonts w:ascii="Courier New" w:hAnsi="Courier New" w:cs="Courier New"/>
+          <w:color w:val="333333"/>
+          <w:sz w:val="21"/>
+          <w:szCs w:val="21"/>
+          <w:shd w:val="clear" w:color="auto" w:fill="F7F7F7"/>
+        </w:rPr>
+        <w:t>plt</w:t>
+      </w:r>
+      <w:r>
+        <w:rPr>
+          <w:rStyle w:val="o"/>
+          <w:color w:val="666666"/>
+          <w:sz w:val="21"/>
+          <w:szCs w:val="21"/>
+          <w:shd w:val="clear" w:color="auto" w:fill="F7F7F7"/>
+        </w:rPr>
+        <w:t>.</w:t>
+      </w:r>
+      <w:r>
+        <w:rPr>
+          <w:rStyle w:val="n"/>
+          <w:rFonts w:ascii="Courier New" w:hAnsi="Courier New" w:cs="Courier New"/>
+          <w:color w:val="333333"/>
+          <w:sz w:val="21"/>
+          <w:szCs w:val="21"/>
+          <w:shd w:val="clear" w:color="auto" w:fill="F7F7F7"/>
+        </w:rPr>
+        <w:t>figure</w:t>
+      </w:r>
+      <w:r>
+        <w:rPr>
+          <w:rStyle w:val="p"/>
+          <w:rFonts w:ascii="Courier New" w:hAnsi="Courier New" w:cs="Courier New"/>
+          <w:color w:val="333333"/>
+          <w:sz w:val="21"/>
+          <w:szCs w:val="21"/>
+          <w:shd w:val="clear" w:color="auto" w:fill="F7F7F7"/>
+        </w:rPr>
+        <w:t>(</w:t>
+      </w:r>
+      <w:r>
+        <w:rPr>
+          <w:rStyle w:val="mi"/>
+          <w:rFonts w:ascii="Courier New" w:hAnsi="Courier New" w:cs="Courier New"/>
+          <w:color w:val="666666"/>
+          <w:sz w:val="21"/>
+          <w:szCs w:val="21"/>
+          <w:shd w:val="clear" w:color="auto" w:fill="F7F7F7"/>
+        </w:rPr>
+        <w:t>1</w:t>
+      </w:r>
+      <w:r>
+        <w:rPr>
+          <w:rStyle w:val="p"/>
+          <w:rFonts w:ascii="Courier New" w:hAnsi="Courier New" w:cs="Courier New"/>
+          <w:color w:val="333333"/>
+          <w:sz w:val="21"/>
+          <w:szCs w:val="21"/>
+          <w:shd w:val="clear" w:color="auto" w:fill="F7F7F7"/>
+        </w:rPr>
+        <w:t>,</w:t>
+      </w:r>
+      <w:r>
+        <w:rPr>
+          <w:rStyle w:val="n"/>
+          <w:rFonts w:ascii="Courier New" w:hAnsi="Courier New" w:cs="Courier New"/>
+          <w:color w:val="333333"/>
+          <w:sz w:val="21"/>
+          <w:szCs w:val="21"/>
+          <w:shd w:val="clear" w:color="auto" w:fill="F7F7F7"/>
+        </w:rPr>
+        <w:t>figsize</w:t>
+      </w:r>
+      <w:r>
+        <w:rPr>
+          <w:rStyle w:val="o"/>
+          <w:color w:val="666666"/>
+          <w:sz w:val="21"/>
+          <w:szCs w:val="21"/>
+          <w:shd w:val="clear" w:color="auto" w:fill="F7F7F7"/>
+        </w:rPr>
+        <w:t>=</w:t>
+      </w:r>
+      <w:r>
+        <w:rPr>
+          <w:rStyle w:val="p"/>
+          <w:rFonts w:ascii="Courier New" w:hAnsi="Courier New" w:cs="Courier New"/>
+          <w:color w:val="333333"/>
+          <w:sz w:val="21"/>
+          <w:szCs w:val="21"/>
+          <w:shd w:val="clear" w:color="auto" w:fill="F7F7F7"/>
+        </w:rPr>
+        <w:t>(</w:t>
+      </w:r>
+      <w:r>
+        <w:rPr>
+          <w:rStyle w:val="mi"/>
+          <w:rFonts w:ascii="Courier New" w:hAnsi="Courier New" w:cs="Courier New"/>
+          <w:color w:val="666666"/>
+          <w:sz w:val="21"/>
+          <w:szCs w:val="21"/>
+          <w:shd w:val="clear" w:color="auto" w:fill="F7F7F7"/>
+        </w:rPr>
+        <w:t>12</w:t>
+      </w:r>
+      <w:r>
+        <w:rPr>
+          <w:rStyle w:val="p"/>
+          <w:rFonts w:ascii="Courier New" w:hAnsi="Courier New" w:cs="Courier New"/>
+          <w:color w:val="333333"/>
+          <w:sz w:val="21"/>
+          <w:szCs w:val="21"/>
+          <w:shd w:val="clear" w:color="auto" w:fill="F7F7F7"/>
+        </w:rPr>
+        <w:t>,</w:t>
+      </w:r>
+      <w:r>
+        <w:rPr>
+          <w:rStyle w:val="mi"/>
+          <w:rFonts w:ascii="Courier New" w:hAnsi="Courier New" w:cs="Courier New"/>
+          <w:color w:val="666666"/>
+          <w:sz w:val="21"/>
+          <w:szCs w:val="21"/>
+          <w:shd w:val="clear" w:color="auto" w:fill="F7F7F7"/>
+        </w:rPr>
+        <w:t>12</w:t>
+      </w:r>
+      <w:r>
+        <w:rPr>
+          <w:rStyle w:val="p"/>
+          <w:rFonts w:ascii="Courier New" w:hAnsi="Courier New" w:cs="Courier New"/>
+          <w:color w:val="333333"/>
+          <w:sz w:val="21"/>
+          <w:szCs w:val="21"/>
+          <w:shd w:val="clear" w:color="auto" w:fill="F7F7F7"/>
+        </w:rPr>
+        <w:t>))</w:t>
+      </w:r>
+      <w:r>
+        <w:rPr>
+          <w:rFonts w:ascii="Courier New" w:hAnsi="Courier New" w:cs="Courier New"/>
+          <w:color w:val="333333"/>
+          <w:sz w:val="21"/>
+          <w:szCs w:val="21"/>
+          <w:shd w:val="clear" w:color="auto" w:fill="F7F7F7"/>
+        </w:rPr>
+        <w:t xml:space="preserve"> </w:t>
+      </w:r>
+      <w:r>
+        <w:rPr>
+          <w:rStyle w:val="n"/>
+          <w:rFonts w:ascii="Courier New" w:hAnsi="Courier New" w:cs="Courier New"/>
+          <w:color w:val="333333"/>
+          <w:sz w:val="21"/>
+          <w:szCs w:val="21"/>
+          <w:shd w:val="clear" w:color="auto" w:fill="F7F7F7"/>
+        </w:rPr>
+        <w:t>g</w:t>
+      </w:r>
+      <w:r>
+        <w:rPr>
+          <w:rFonts w:ascii="Courier New" w:hAnsi="Courier New" w:cs="Courier New"/>
+          <w:color w:val="333333"/>
+          <w:sz w:val="21"/>
+          <w:szCs w:val="21"/>
+          <w:shd w:val="clear" w:color="auto" w:fill="F7F7F7"/>
+        </w:rPr>
+        <w:t xml:space="preserve"> </w:t>
+      </w:r>
+      <w:r>
+        <w:rPr>
+          <w:rStyle w:val="o"/>
+          <w:color w:val="666666"/>
+          <w:sz w:val="21"/>
+          <w:szCs w:val="21"/>
+          <w:shd w:val="clear" w:color="auto" w:fill="F7F7F7"/>
+        </w:rPr>
+        <w:t>=</w:t>
+      </w:r>
+      <w:r>
+        <w:rPr>
+          <w:rFonts w:ascii="Courier New" w:hAnsi="Courier New" w:cs="Courier New"/>
+          <w:color w:val="333333"/>
+          <w:sz w:val="21"/>
+          <w:szCs w:val="21"/>
+          <w:shd w:val="clear" w:color="auto" w:fill="F7F7F7"/>
+        </w:rPr>
+        <w:t xml:space="preserve"> </w:t>
+      </w:r>
+      <w:r>
+        <w:rPr>
+          <w:rStyle w:val="n"/>
+          <w:rFonts w:ascii="Courier New" w:hAnsi="Courier New" w:cs="Courier New"/>
+          <w:color w:val="333333"/>
+          <w:sz w:val="21"/>
+          <w:szCs w:val="21"/>
+          <w:shd w:val="clear" w:color="auto" w:fill="F7F7F7"/>
+        </w:rPr>
+        <w:t>nx</w:t>
+      </w:r>
+      <w:r>
+        <w:rPr>
+          <w:rStyle w:val="o"/>
+          <w:color w:val="666666"/>
+          <w:sz w:val="21"/>
+          <w:szCs w:val="21"/>
+          <w:shd w:val="clear" w:color="auto" w:fill="F7F7F7"/>
+        </w:rPr>
+        <w:t>.</w:t>
+      </w:r>
+      <w:r>
+        <w:rPr>
+          <w:rStyle w:val="n"/>
+          <w:rFonts w:ascii="Courier New" w:hAnsi="Courier New" w:cs="Courier New"/>
+          <w:color w:val="333333"/>
+          <w:sz w:val="21"/>
+          <w:szCs w:val="21"/>
+          <w:shd w:val="clear" w:color="auto" w:fill="F7F7F7"/>
+        </w:rPr>
+        <w:t>from_pandas_adjacency</w:t>
+      </w:r>
+      <w:r>
+        <w:rPr>
+          <w:rStyle w:val="p"/>
+          <w:rFonts w:ascii="Courier New" w:hAnsi="Courier New" w:cs="Courier New"/>
+          <w:color w:val="333333"/>
+          <w:sz w:val="21"/>
+          <w:szCs w:val="21"/>
+          <w:shd w:val="clear" w:color="auto" w:fill="F7F7F7"/>
+        </w:rPr>
+        <w:t>(</w:t>
+      </w:r>
+      <w:r>
+        <w:rPr>
+          <w:rStyle w:val="n"/>
+          <w:rFonts w:ascii="Courier New" w:hAnsi="Courier New" w:cs="Courier New"/>
+          <w:color w:val="333333"/>
+          <w:sz w:val="21"/>
+          <w:szCs w:val="21"/>
+          <w:shd w:val="clear" w:color="auto" w:fill="F7F7F7"/>
+        </w:rPr>
+        <w:t>dataframe</w:t>
+      </w:r>
+      <w:r>
+        <w:rPr>
+          <w:rStyle w:val="p"/>
+          <w:rFonts w:ascii="Courier New" w:hAnsi="Courier New" w:cs="Courier New"/>
+          <w:color w:val="333333"/>
+          <w:sz w:val="21"/>
+          <w:szCs w:val="21"/>
+          <w:shd w:val="clear" w:color="auto" w:fill="F7F7F7"/>
+        </w:rPr>
+        <w:t>)</w:t>
+      </w:r>
+      <w:r>
+        <w:rPr>
+          <w:rFonts w:ascii="Courier New" w:hAnsi="Courier New" w:cs="Courier New"/>
+          <w:color w:val="333333"/>
+          <w:sz w:val="21"/>
+          <w:szCs w:val="21"/>
+          <w:shd w:val="clear" w:color="auto" w:fill="F7F7F7"/>
+        </w:rPr>
+        <w:t xml:space="preserve"> </w:t>
+      </w:r>
+      <w:r>
+        <w:rPr>
+          <w:rStyle w:val="n"/>
+          <w:rFonts w:ascii="Courier New" w:hAnsi="Courier New" w:cs="Courier New"/>
+          <w:color w:val="333333"/>
+          <w:sz w:val="21"/>
+          <w:szCs w:val="21"/>
+          <w:shd w:val="clear" w:color="auto" w:fill="F7F7F7"/>
+        </w:rPr>
+        <w:t>nx</w:t>
+      </w:r>
+      <w:r>
+        <w:rPr>
+          <w:rStyle w:val="o"/>
+          <w:color w:val="666666"/>
+          <w:sz w:val="21"/>
+          <w:szCs w:val="21"/>
+          <w:shd w:val="clear" w:color="auto" w:fill="F7F7F7"/>
+        </w:rPr>
+        <w:t>.</w:t>
+      </w:r>
+      <w:r>
+        <w:rPr>
+          <w:rStyle w:val="n"/>
+          <w:rFonts w:ascii="Courier New" w:hAnsi="Courier New" w:cs="Courier New"/>
+          <w:color w:val="333333"/>
+          <w:sz w:val="21"/>
+          <w:szCs w:val="21"/>
+          <w:shd w:val="clear" w:color="auto" w:fill="F7F7F7"/>
+        </w:rPr>
+        <w:t>draw</w:t>
+      </w:r>
+      <w:r>
+        <w:rPr>
+          <w:rStyle w:val="p"/>
+          <w:rFonts w:ascii="Courier New" w:hAnsi="Courier New" w:cs="Courier New"/>
+          <w:color w:val="333333"/>
+          <w:sz w:val="21"/>
+          <w:szCs w:val="21"/>
+          <w:shd w:val="clear" w:color="auto" w:fill="F7F7F7"/>
+        </w:rPr>
+        <w:t>(</w:t>
+      </w:r>
+      <w:r>
+        <w:rPr>
+          <w:rStyle w:val="n"/>
+          <w:rFonts w:ascii="Courier New" w:hAnsi="Courier New" w:cs="Courier New"/>
+          <w:color w:val="333333"/>
+          <w:sz w:val="21"/>
+          <w:szCs w:val="21"/>
+          <w:shd w:val="clear" w:color="auto" w:fill="F7F7F7"/>
+        </w:rPr>
+        <w:t>g</w:t>
+      </w:r>
+      <w:r>
+        <w:rPr>
+          <w:rStyle w:val="p"/>
+          <w:rFonts w:ascii="Courier New" w:hAnsi="Courier New" w:cs="Courier New"/>
+          <w:color w:val="333333"/>
+          <w:sz w:val="21"/>
+          <w:szCs w:val="21"/>
+          <w:shd w:val="clear" w:color="auto" w:fill="F7F7F7"/>
+        </w:rPr>
+        <w:t>,</w:t>
+      </w:r>
+      <w:r>
+        <w:rPr>
+          <w:rFonts w:ascii="Courier New" w:hAnsi="Courier New" w:cs="Courier New"/>
+          <w:color w:val="333333"/>
+          <w:sz w:val="21"/>
+          <w:szCs w:val="21"/>
+          <w:shd w:val="clear" w:color="auto" w:fill="F7F7F7"/>
+        </w:rPr>
+        <w:t xml:space="preserve"> </w:t>
+      </w:r>
+      <w:r>
+        <w:rPr>
+          <w:rStyle w:val="n"/>
+          <w:rFonts w:ascii="Courier New" w:hAnsi="Courier New" w:cs="Courier New"/>
+          <w:color w:val="333333"/>
+          <w:sz w:val="21"/>
+          <w:szCs w:val="21"/>
+          <w:shd w:val="clear" w:color="auto" w:fill="F7F7F7"/>
+        </w:rPr>
+        <w:t>with_labels</w:t>
+      </w:r>
+      <w:r>
+        <w:rPr>
+          <w:rStyle w:val="o"/>
+          <w:color w:val="666666"/>
+          <w:sz w:val="21"/>
+          <w:szCs w:val="21"/>
+          <w:shd w:val="clear" w:color="auto" w:fill="F7F7F7"/>
+        </w:rPr>
+        <w:t>=</w:t>
+      </w:r>
+      <w:r>
+        <w:rPr>
+          <w:rStyle w:val="kc"/>
+          <w:rFonts w:ascii="Courier New" w:hAnsi="Courier New" w:cs="Courier New"/>
+          <w:b/>
+          <w:bCs/>
+          <w:color w:val="008000"/>
+          <w:sz w:val="21"/>
+          <w:szCs w:val="21"/>
+          <w:shd w:val="clear" w:color="auto" w:fill="F7F7F7"/>
+        </w:rPr>
+        <w:t>True</w:t>
+      </w:r>
+      <w:r>
+        <w:rPr>
+          <w:rStyle w:val="p"/>
+          <w:rFonts w:ascii="Courier New" w:hAnsi="Courier New" w:cs="Courier New"/>
+          <w:color w:val="333333"/>
+          <w:sz w:val="21"/>
+          <w:szCs w:val="21"/>
+          <w:shd w:val="clear" w:color="auto" w:fill="F7F7F7"/>
+        </w:rPr>
+        <w:t>)</w:t>
+      </w:r>
+      <w:r>
+        <w:rPr>
+          <w:rFonts w:ascii="Courier New" w:hAnsi="Courier New" w:cs="Courier New"/>
+          <w:color w:val="333333"/>
+          <w:sz w:val="21"/>
+          <w:szCs w:val="21"/>
+          <w:shd w:val="clear" w:color="auto" w:fill="F7F7F7"/>
+        </w:rPr>
+        <w:t xml:space="preserve"> </w:t>
+      </w:r>
+      <w:r>
+        <w:rPr>
+          <w:rStyle w:val="n"/>
+          <w:rFonts w:ascii="Courier New" w:hAnsi="Courier New" w:cs="Courier New"/>
+          <w:color w:val="333333"/>
+          <w:sz w:val="21"/>
+          <w:szCs w:val="21"/>
+          <w:shd w:val="clear" w:color="auto" w:fill="F7F7F7"/>
+        </w:rPr>
+        <w:t>plt</w:t>
+      </w:r>
+      <w:r>
+        <w:rPr>
+          <w:rStyle w:val="o"/>
+          <w:color w:val="666666"/>
+          <w:sz w:val="21"/>
+          <w:szCs w:val="21"/>
+          <w:shd w:val="clear" w:color="auto" w:fill="F7F7F7"/>
+        </w:rPr>
+        <w:t>.</w:t>
+      </w:r>
+      <w:r>
+        <w:rPr>
+          <w:rStyle w:val="n"/>
+          <w:rFonts w:ascii="Courier New" w:hAnsi="Courier New" w:cs="Courier New"/>
+          <w:color w:val="333333"/>
+          <w:sz w:val="21"/>
+          <w:szCs w:val="21"/>
+          <w:shd w:val="clear" w:color="auto" w:fill="F7F7F7"/>
+        </w:rPr>
+        <w:t>show</w:t>
+      </w:r>
+      <w:r>
+        <w:rPr>
+          <w:rStyle w:val="p"/>
+          <w:rFonts w:ascii="Courier New" w:hAnsi="Courier New" w:cs="Courier New"/>
+          <w:color w:val="333333"/>
+          <w:sz w:val="21"/>
+          <w:szCs w:val="21"/>
+          <w:shd w:val="clear" w:color="auto" w:fill="F7F7F7"/>
+        </w:rPr>
+        <w:t>()</w:t>
+      </w:r>
+    </w:p>
+    <w:p>
+      <w:pPr>
+        <w:spacing w:line="360" w:lineRule="auto"/>
         <w:rPr>
           <w:rFonts w:ascii="Courier New" w:eastAsia="Times New Roman" w:hAnsi="Courier New" w:cs="Courier New"/>
           <w:color w:val="000000"/>
@@ -22863,12 +23875,11 @@
           <w:noProof/>
           <w:lang w:val="ru-RU" w:eastAsia="ru-RU"/>
         </w:rPr>
-        <w:lastRenderedPageBreak/>
         <w:drawing>
-          <wp:inline distT="0" distB="0" distL="0" distR="0" wp14:anchorId="05099E0E" wp14:editId="5D012213">
-            <wp:extent cx="5467350" cy="6086475"/>
-            <wp:effectExtent l="0" t="0" r="0" b="9525"/>
-            <wp:docPr id="12" name="Рисунок 12"/>
+          <wp:inline distT="0" distB="0" distL="0" distR="0" wp14:anchorId="65CD2442" wp14:editId="21861E4E">
+            <wp:extent cx="6645910" cy="6446520"/>
+            <wp:effectExtent l="0" t="0" r="2540" b="0"/>
+            <wp:docPr id="16" name="Рисунок 16"/>
             <wp:cNvGraphicFramePr>
               <a:graphicFrameLocks xmlns:a="http://schemas.openxmlformats.org/drawingml/2006/main" noChangeAspect="1"/>
             </wp:cNvGraphicFramePr>
@@ -22888,1317 +23899,7 @@
                   <pic:spPr>
                     <a:xfrm>
                       <a:off x="0" y="0"/>
-                      <a:ext cx="5467350" cy="6086475"/>
-                    </a:xfrm>
-                    <a:prstGeom prst="rect">
-                      <a:avLst/>
-                    </a:prstGeom>
-                  </pic:spPr>
-                </pic:pic>
-              </a:graphicData>
-            </a:graphic>
-          </wp:inline>
-        </w:drawing>
-      </w:r>
-    </w:p>
-    <w:p>
-      <w:pPr>
-        <w:spacing w:line="360" w:lineRule="auto"/>
-        <w:ind w:firstLine="284"/>
-        <w:rPr>
-          <w:rFonts w:ascii="Times New Roman" w:hAnsi="Times New Roman" w:cs="Times New Roman"/>
-          <w:color w:val="000000"/>
-          <w:sz w:val="28"/>
-          <w:szCs w:val="28"/>
-          <w:lang w:val="ru-RU"/>
-        </w:rPr>
-      </w:pPr>
-      <w:r>
-        <w:rPr>
-          <w:rFonts w:ascii="Times New Roman" w:hAnsi="Times New Roman" w:cs="Times New Roman"/>
-          <w:color w:val="000000"/>
-          <w:sz w:val="28"/>
-          <w:szCs w:val="28"/>
-        </w:rPr>
-        <w:t>Побудуємо графічне</w:t>
-      </w:r>
-      <w:r>
-        <w:rPr>
-          <w:rFonts w:ascii="Times New Roman" w:hAnsi="Times New Roman" w:cs="Times New Roman"/>
-          <w:color w:val="000000"/>
-          <w:sz w:val="28"/>
-          <w:szCs w:val="28"/>
-        </w:rPr>
-        <w:t xml:space="preserve"> представлення ланцюга. Пікселі будуть вузлами, а переходи між ними – з’єднаннями.</w:t>
-      </w:r>
-      <w:r>
-        <w:rPr>
-          <w:rFonts w:ascii="Times New Roman" w:hAnsi="Times New Roman" w:cs="Times New Roman"/>
-          <w:color w:val="000000"/>
-          <w:sz w:val="28"/>
-          <w:szCs w:val="28"/>
-        </w:rPr>
-        <w:t xml:space="preserve"> Та </w:t>
-      </w:r>
-      <w:r>
-        <w:rPr>
-          <w:rFonts w:ascii="Times New Roman" w:hAnsi="Times New Roman" w:cs="Times New Roman"/>
-          <w:color w:val="000000"/>
-          <w:sz w:val="28"/>
-          <w:szCs w:val="28"/>
-          <w:lang w:val="en-US"/>
-        </w:rPr>
-        <w:t>Fortran</w:t>
-      </w:r>
-      <w:r>
-        <w:rPr>
-          <w:rFonts w:ascii="Times New Roman" w:hAnsi="Times New Roman" w:cs="Times New Roman"/>
-          <w:color w:val="000000"/>
-          <w:sz w:val="28"/>
-          <w:szCs w:val="28"/>
-          <w:lang w:val="ru-RU"/>
-        </w:rPr>
-        <w:t>-</w:t>
-      </w:r>
-      <w:r>
-        <w:rPr>
-          <w:rFonts w:ascii="Times New Roman" w:hAnsi="Times New Roman" w:cs="Times New Roman"/>
-          <w:color w:val="000000"/>
-          <w:sz w:val="28"/>
-          <w:szCs w:val="28"/>
-          <w:lang w:val="en-US"/>
-        </w:rPr>
-        <w:t>type</w:t>
-      </w:r>
-    </w:p>
-    <w:p>
-      <w:pPr>
-        <w:spacing w:line="360" w:lineRule="auto"/>
-        <w:rPr>
-          <w:rFonts w:ascii="Courier New" w:eastAsia="Times New Roman" w:hAnsi="Courier New" w:cs="Courier New"/>
-          <w:color w:val="000000"/>
-          <w:sz w:val="20"/>
-          <w:szCs w:val="20"/>
-          <w:lang w:val="en-US" w:eastAsia="ru-UA"/>
-        </w:rPr>
-      </w:pPr>
-      <w:r>
-        <w:rPr>
-          <w:rFonts w:ascii="Courier New" w:hAnsi="Courier New" w:cs="Courier New"/>
-          <w:color w:val="333333"/>
-          <w:sz w:val="21"/>
-          <w:szCs w:val="21"/>
-          <w:shd w:val="clear" w:color="auto" w:fill="F7F7F7"/>
-        </w:rPr>
-        <w:br/>
-      </w:r>
-      <w:r>
-        <w:rPr>
-          <w:rStyle w:val="n"/>
-          <w:rFonts w:ascii="Courier New" w:hAnsi="Courier New" w:cs="Courier New"/>
-          <w:color w:val="333333"/>
-          <w:sz w:val="21"/>
-          <w:szCs w:val="21"/>
-          <w:shd w:val="clear" w:color="auto" w:fill="F7F7F7"/>
-        </w:rPr>
-        <w:t>data</w:t>
-      </w:r>
-      <w:r>
-        <w:rPr>
-          <w:rFonts w:ascii="Courier New" w:hAnsi="Courier New" w:cs="Courier New"/>
-          <w:color w:val="333333"/>
-          <w:sz w:val="21"/>
-          <w:szCs w:val="21"/>
-          <w:shd w:val="clear" w:color="auto" w:fill="F7F7F7"/>
-        </w:rPr>
-        <w:t xml:space="preserve"> </w:t>
-      </w:r>
-      <w:r>
-        <w:rPr>
-          <w:rStyle w:val="o"/>
-          <w:color w:val="666666"/>
-          <w:sz w:val="21"/>
-          <w:szCs w:val="21"/>
-          <w:shd w:val="clear" w:color="auto" w:fill="F7F7F7"/>
-        </w:rPr>
-        <w:t>=</w:t>
-      </w:r>
-      <w:r>
-        <w:rPr>
-          <w:rFonts w:ascii="Courier New" w:hAnsi="Courier New" w:cs="Courier New"/>
-          <w:color w:val="333333"/>
-          <w:sz w:val="21"/>
-          <w:szCs w:val="21"/>
-          <w:shd w:val="clear" w:color="auto" w:fill="F7F7F7"/>
-        </w:rPr>
-        <w:t xml:space="preserve"> </w:t>
-      </w:r>
-      <w:r>
-        <w:rPr>
-          <w:rStyle w:val="n"/>
-          <w:rFonts w:ascii="Courier New" w:hAnsi="Courier New" w:cs="Courier New"/>
-          <w:color w:val="333333"/>
-          <w:sz w:val="21"/>
-          <w:szCs w:val="21"/>
-          <w:shd w:val="clear" w:color="auto" w:fill="F7F7F7"/>
-        </w:rPr>
-        <w:t>np</w:t>
-      </w:r>
-      <w:r>
-        <w:rPr>
-          <w:rStyle w:val="o"/>
-          <w:color w:val="666666"/>
-          <w:sz w:val="21"/>
-          <w:szCs w:val="21"/>
-          <w:shd w:val="clear" w:color="auto" w:fill="F7F7F7"/>
-        </w:rPr>
-        <w:t>.</w:t>
-      </w:r>
-      <w:r>
-        <w:rPr>
-          <w:rStyle w:val="n"/>
-          <w:rFonts w:ascii="Courier New" w:hAnsi="Courier New" w:cs="Courier New"/>
-          <w:color w:val="333333"/>
-          <w:sz w:val="21"/>
-          <w:szCs w:val="21"/>
-          <w:shd w:val="clear" w:color="auto" w:fill="F7F7F7"/>
-        </w:rPr>
-        <w:t>triu</w:t>
-      </w:r>
-      <w:r>
-        <w:rPr>
-          <w:rStyle w:val="p"/>
-          <w:rFonts w:ascii="Courier New" w:hAnsi="Courier New" w:cs="Courier New"/>
-          <w:color w:val="333333"/>
-          <w:sz w:val="21"/>
-          <w:szCs w:val="21"/>
-          <w:shd w:val="clear" w:color="auto" w:fill="F7F7F7"/>
-        </w:rPr>
-        <w:t>(</w:t>
-      </w:r>
-      <w:r>
-        <w:rPr>
-          <w:rStyle w:val="n"/>
-          <w:rFonts w:ascii="Courier New" w:hAnsi="Courier New" w:cs="Courier New"/>
-          <w:color w:val="333333"/>
-          <w:sz w:val="21"/>
-          <w:szCs w:val="21"/>
-          <w:shd w:val="clear" w:color="auto" w:fill="F7F7F7"/>
-        </w:rPr>
-        <w:t>matrix</w:t>
-      </w:r>
-      <w:r>
-        <w:rPr>
-          <w:rStyle w:val="p"/>
-          <w:rFonts w:ascii="Courier New" w:hAnsi="Courier New" w:cs="Courier New"/>
-          <w:color w:val="333333"/>
-          <w:sz w:val="21"/>
-          <w:szCs w:val="21"/>
-          <w:shd w:val="clear" w:color="auto" w:fill="F7F7F7"/>
-        </w:rPr>
-        <w:t>)</w:t>
-      </w:r>
-      <w:r>
-        <w:rPr>
-          <w:rFonts w:ascii="Courier New" w:hAnsi="Courier New" w:cs="Courier New"/>
-          <w:color w:val="333333"/>
-          <w:sz w:val="21"/>
-          <w:szCs w:val="21"/>
-          <w:shd w:val="clear" w:color="auto" w:fill="F7F7F7"/>
-        </w:rPr>
-        <w:t xml:space="preserve"> </w:t>
-      </w:r>
-      <w:r>
-        <w:rPr>
-          <w:rStyle w:val="o"/>
-          <w:color w:val="666666"/>
-          <w:sz w:val="21"/>
-          <w:szCs w:val="21"/>
-          <w:shd w:val="clear" w:color="auto" w:fill="F7F7F7"/>
-        </w:rPr>
-        <w:t>+</w:t>
-      </w:r>
-      <w:r>
-        <w:rPr>
-          <w:rFonts w:ascii="Courier New" w:hAnsi="Courier New" w:cs="Courier New"/>
-          <w:color w:val="333333"/>
-          <w:sz w:val="21"/>
-          <w:szCs w:val="21"/>
-          <w:shd w:val="clear" w:color="auto" w:fill="F7F7F7"/>
-        </w:rPr>
-        <w:t xml:space="preserve"> </w:t>
-      </w:r>
-      <w:r>
-        <w:rPr>
-          <w:rStyle w:val="n"/>
-          <w:rFonts w:ascii="Courier New" w:hAnsi="Courier New" w:cs="Courier New"/>
-          <w:color w:val="333333"/>
-          <w:sz w:val="21"/>
-          <w:szCs w:val="21"/>
-          <w:shd w:val="clear" w:color="auto" w:fill="F7F7F7"/>
-        </w:rPr>
-        <w:t>np</w:t>
-      </w:r>
-      <w:r>
-        <w:rPr>
-          <w:rStyle w:val="o"/>
-          <w:color w:val="666666"/>
-          <w:sz w:val="21"/>
-          <w:szCs w:val="21"/>
-          <w:shd w:val="clear" w:color="auto" w:fill="F7F7F7"/>
-        </w:rPr>
-        <w:t>.</w:t>
-      </w:r>
-      <w:r>
-        <w:rPr>
-          <w:rStyle w:val="n"/>
-          <w:rFonts w:ascii="Courier New" w:hAnsi="Courier New" w:cs="Courier New"/>
-          <w:color w:val="333333"/>
-          <w:sz w:val="21"/>
-          <w:szCs w:val="21"/>
-          <w:shd w:val="clear" w:color="auto" w:fill="F7F7F7"/>
-        </w:rPr>
-        <w:t>triu</w:t>
-      </w:r>
-      <w:r>
-        <w:rPr>
-          <w:rStyle w:val="p"/>
-          <w:rFonts w:ascii="Courier New" w:hAnsi="Courier New" w:cs="Courier New"/>
-          <w:color w:val="333333"/>
-          <w:sz w:val="21"/>
-          <w:szCs w:val="21"/>
-          <w:shd w:val="clear" w:color="auto" w:fill="F7F7F7"/>
-        </w:rPr>
-        <w:t>(</w:t>
-      </w:r>
-      <w:r>
-        <w:rPr>
-          <w:rStyle w:val="n"/>
-          <w:rFonts w:ascii="Courier New" w:hAnsi="Courier New" w:cs="Courier New"/>
-          <w:color w:val="333333"/>
-          <w:sz w:val="21"/>
-          <w:szCs w:val="21"/>
-          <w:shd w:val="clear" w:color="auto" w:fill="F7F7F7"/>
-        </w:rPr>
-        <w:t>matrix</w:t>
-      </w:r>
-      <w:r>
-        <w:rPr>
-          <w:rStyle w:val="p"/>
-          <w:rFonts w:ascii="Courier New" w:hAnsi="Courier New" w:cs="Courier New"/>
-          <w:color w:val="333333"/>
-          <w:sz w:val="21"/>
-          <w:szCs w:val="21"/>
-          <w:shd w:val="clear" w:color="auto" w:fill="F7F7F7"/>
-        </w:rPr>
-        <w:t>)</w:t>
-      </w:r>
-      <w:r>
-        <w:rPr>
-          <w:rStyle w:val="o"/>
-          <w:color w:val="666666"/>
-          <w:sz w:val="21"/>
-          <w:szCs w:val="21"/>
-          <w:shd w:val="clear" w:color="auto" w:fill="F7F7F7"/>
-        </w:rPr>
-        <w:t>.</w:t>
-      </w:r>
-      <w:r>
-        <w:rPr>
-          <w:rStyle w:val="n"/>
-          <w:rFonts w:ascii="Courier New" w:hAnsi="Courier New" w:cs="Courier New"/>
-          <w:color w:val="333333"/>
-          <w:sz w:val="21"/>
-          <w:szCs w:val="21"/>
-          <w:shd w:val="clear" w:color="auto" w:fill="F7F7F7"/>
-        </w:rPr>
-        <w:t>T</w:t>
-      </w:r>
-      <w:r>
-        <w:rPr>
-          <w:rFonts w:ascii="Courier New" w:hAnsi="Courier New" w:cs="Courier New"/>
-          <w:color w:val="333333"/>
-          <w:sz w:val="21"/>
-          <w:szCs w:val="21"/>
-          <w:shd w:val="clear" w:color="auto" w:fill="F7F7F7"/>
-        </w:rPr>
-        <w:t xml:space="preserve"> </w:t>
-      </w:r>
-      <w:r>
-        <w:rPr>
-          <w:rStyle w:val="n"/>
-          <w:rFonts w:ascii="Courier New" w:hAnsi="Courier New" w:cs="Courier New"/>
-          <w:color w:val="333333"/>
-          <w:sz w:val="21"/>
-          <w:szCs w:val="21"/>
-          <w:shd w:val="clear" w:color="auto" w:fill="F7F7F7"/>
-        </w:rPr>
-        <w:t>index</w:t>
-      </w:r>
-      <w:r>
-        <w:rPr>
-          <w:rFonts w:ascii="Courier New" w:hAnsi="Courier New" w:cs="Courier New"/>
-          <w:color w:val="333333"/>
-          <w:sz w:val="21"/>
-          <w:szCs w:val="21"/>
-          <w:shd w:val="clear" w:color="auto" w:fill="F7F7F7"/>
-        </w:rPr>
-        <w:t xml:space="preserve"> </w:t>
-      </w:r>
-      <w:r>
-        <w:rPr>
-          <w:rStyle w:val="o"/>
-          <w:color w:val="666666"/>
-          <w:sz w:val="21"/>
-          <w:szCs w:val="21"/>
-          <w:shd w:val="clear" w:color="auto" w:fill="F7F7F7"/>
-        </w:rPr>
-        <w:t>=</w:t>
-      </w:r>
-      <w:r>
-        <w:rPr>
-          <w:rFonts w:ascii="Courier New" w:hAnsi="Courier New" w:cs="Courier New"/>
-          <w:color w:val="333333"/>
-          <w:sz w:val="21"/>
-          <w:szCs w:val="21"/>
-          <w:shd w:val="clear" w:color="auto" w:fill="F7F7F7"/>
-        </w:rPr>
-        <w:t xml:space="preserve"> </w:t>
-      </w:r>
-      <w:r>
-        <w:rPr>
-          <w:rStyle w:val="p"/>
-          <w:rFonts w:ascii="Courier New" w:hAnsi="Courier New" w:cs="Courier New"/>
-          <w:color w:val="333333"/>
-          <w:sz w:val="21"/>
-          <w:szCs w:val="21"/>
-          <w:shd w:val="clear" w:color="auto" w:fill="F7F7F7"/>
-        </w:rPr>
-        <w:t>[</w:t>
-      </w:r>
-      <w:r>
-        <w:rPr>
-          <w:rStyle w:val="nb"/>
-          <w:rFonts w:ascii="Courier New" w:hAnsi="Courier New" w:cs="Courier New"/>
-          <w:color w:val="008000"/>
-          <w:sz w:val="21"/>
-          <w:szCs w:val="21"/>
-          <w:shd w:val="clear" w:color="auto" w:fill="F7F7F7"/>
-        </w:rPr>
-        <w:t>str</w:t>
-      </w:r>
-      <w:r>
-        <w:rPr>
-          <w:rStyle w:val="p"/>
-          <w:rFonts w:ascii="Courier New" w:hAnsi="Courier New" w:cs="Courier New"/>
-          <w:color w:val="333333"/>
-          <w:sz w:val="21"/>
-          <w:szCs w:val="21"/>
-          <w:shd w:val="clear" w:color="auto" w:fill="F7F7F7"/>
-        </w:rPr>
-        <w:t>(</w:t>
-      </w:r>
-      <w:r>
-        <w:rPr>
-          <w:rStyle w:val="n"/>
-          <w:rFonts w:ascii="Courier New" w:hAnsi="Courier New" w:cs="Courier New"/>
-          <w:color w:val="333333"/>
-          <w:sz w:val="21"/>
-          <w:szCs w:val="21"/>
-          <w:shd w:val="clear" w:color="auto" w:fill="F7F7F7"/>
-        </w:rPr>
-        <w:t>i</w:t>
-      </w:r>
-      <w:r>
-        <w:rPr>
-          <w:rStyle w:val="p"/>
-          <w:rFonts w:ascii="Courier New" w:hAnsi="Courier New" w:cs="Courier New"/>
-          <w:color w:val="333333"/>
-          <w:sz w:val="21"/>
-          <w:szCs w:val="21"/>
-          <w:shd w:val="clear" w:color="auto" w:fill="F7F7F7"/>
-        </w:rPr>
-        <w:t>)</w:t>
-      </w:r>
-      <w:r>
-        <w:rPr>
-          <w:rFonts w:ascii="Courier New" w:hAnsi="Courier New" w:cs="Courier New"/>
-          <w:color w:val="333333"/>
-          <w:sz w:val="21"/>
-          <w:szCs w:val="21"/>
-          <w:shd w:val="clear" w:color="auto" w:fill="F7F7F7"/>
-        </w:rPr>
-        <w:t xml:space="preserve"> </w:t>
-      </w:r>
-      <w:r>
-        <w:rPr>
-          <w:rStyle w:val="k"/>
-          <w:rFonts w:ascii="Courier New" w:hAnsi="Courier New" w:cs="Courier New"/>
-          <w:b/>
-          <w:bCs/>
-          <w:color w:val="008000"/>
-          <w:sz w:val="21"/>
-          <w:szCs w:val="21"/>
-          <w:shd w:val="clear" w:color="auto" w:fill="F7F7F7"/>
-        </w:rPr>
-        <w:t>for</w:t>
-      </w:r>
-      <w:r>
-        <w:rPr>
-          <w:rFonts w:ascii="Courier New" w:hAnsi="Courier New" w:cs="Courier New"/>
-          <w:color w:val="333333"/>
-          <w:sz w:val="21"/>
-          <w:szCs w:val="21"/>
-          <w:shd w:val="clear" w:color="auto" w:fill="F7F7F7"/>
-        </w:rPr>
-        <w:t xml:space="preserve"> </w:t>
-      </w:r>
-      <w:r>
-        <w:rPr>
-          <w:rStyle w:val="n"/>
-          <w:rFonts w:ascii="Courier New" w:hAnsi="Courier New" w:cs="Courier New"/>
-          <w:color w:val="333333"/>
-          <w:sz w:val="21"/>
-          <w:szCs w:val="21"/>
-          <w:shd w:val="clear" w:color="auto" w:fill="F7F7F7"/>
-        </w:rPr>
-        <w:t>i</w:t>
-      </w:r>
-      <w:r>
-        <w:rPr>
-          <w:rFonts w:ascii="Courier New" w:hAnsi="Courier New" w:cs="Courier New"/>
-          <w:color w:val="333333"/>
-          <w:sz w:val="21"/>
-          <w:szCs w:val="21"/>
-          <w:shd w:val="clear" w:color="auto" w:fill="F7F7F7"/>
-        </w:rPr>
-        <w:t xml:space="preserve"> </w:t>
-      </w:r>
-      <w:r>
-        <w:rPr>
-          <w:rStyle w:val="ow"/>
-          <w:rFonts w:ascii="Courier New" w:hAnsi="Courier New" w:cs="Courier New"/>
-          <w:b/>
-          <w:bCs/>
-          <w:color w:val="AA22FF"/>
-          <w:sz w:val="21"/>
-          <w:szCs w:val="21"/>
-          <w:shd w:val="clear" w:color="auto" w:fill="F7F7F7"/>
-        </w:rPr>
-        <w:t>in</w:t>
-      </w:r>
-      <w:r>
-        <w:rPr>
-          <w:rFonts w:ascii="Courier New" w:hAnsi="Courier New" w:cs="Courier New"/>
-          <w:color w:val="333333"/>
-          <w:sz w:val="21"/>
-          <w:szCs w:val="21"/>
-          <w:shd w:val="clear" w:color="auto" w:fill="F7F7F7"/>
-        </w:rPr>
-        <w:t xml:space="preserve"> </w:t>
-      </w:r>
-      <w:r>
-        <w:rPr>
-          <w:rStyle w:val="nb"/>
-          <w:rFonts w:ascii="Courier New" w:hAnsi="Courier New" w:cs="Courier New"/>
-          <w:color w:val="008000"/>
-          <w:sz w:val="21"/>
-          <w:szCs w:val="21"/>
-          <w:shd w:val="clear" w:color="auto" w:fill="F7F7F7"/>
-        </w:rPr>
-        <w:t>range</w:t>
-      </w:r>
-      <w:r>
-        <w:rPr>
-          <w:rStyle w:val="p"/>
-          <w:rFonts w:ascii="Courier New" w:hAnsi="Courier New" w:cs="Courier New"/>
-          <w:color w:val="333333"/>
-          <w:sz w:val="21"/>
-          <w:szCs w:val="21"/>
-          <w:shd w:val="clear" w:color="auto" w:fill="F7F7F7"/>
-        </w:rPr>
-        <w:t>(</w:t>
-      </w:r>
-      <w:r>
-        <w:rPr>
-          <w:rStyle w:val="n"/>
-          <w:rFonts w:ascii="Courier New" w:hAnsi="Courier New" w:cs="Courier New"/>
-          <w:color w:val="333333"/>
-          <w:sz w:val="21"/>
-          <w:szCs w:val="21"/>
-          <w:shd w:val="clear" w:color="auto" w:fill="F7F7F7"/>
-        </w:rPr>
-        <w:t>data</w:t>
-      </w:r>
-      <w:r>
-        <w:rPr>
-          <w:rStyle w:val="o"/>
-          <w:color w:val="666666"/>
-          <w:sz w:val="21"/>
-          <w:szCs w:val="21"/>
-          <w:shd w:val="clear" w:color="auto" w:fill="F7F7F7"/>
-        </w:rPr>
-        <w:t>.</w:t>
-      </w:r>
-      <w:r>
-        <w:rPr>
-          <w:rStyle w:val="n"/>
-          <w:rFonts w:ascii="Courier New" w:hAnsi="Courier New" w:cs="Courier New"/>
-          <w:color w:val="333333"/>
-          <w:sz w:val="21"/>
-          <w:szCs w:val="21"/>
-          <w:shd w:val="clear" w:color="auto" w:fill="F7F7F7"/>
-        </w:rPr>
-        <w:t>shape</w:t>
-      </w:r>
-      <w:r>
-        <w:rPr>
-          <w:rStyle w:val="p"/>
-          <w:rFonts w:ascii="Courier New" w:hAnsi="Courier New" w:cs="Courier New"/>
-          <w:color w:val="333333"/>
-          <w:sz w:val="21"/>
-          <w:szCs w:val="21"/>
-          <w:shd w:val="clear" w:color="auto" w:fill="F7F7F7"/>
-        </w:rPr>
-        <w:t>[</w:t>
-      </w:r>
-      <w:r>
-        <w:rPr>
-          <w:rStyle w:val="mi"/>
-          <w:rFonts w:ascii="Courier New" w:hAnsi="Courier New" w:cs="Courier New"/>
-          <w:color w:val="666666"/>
-          <w:sz w:val="21"/>
-          <w:szCs w:val="21"/>
-          <w:shd w:val="clear" w:color="auto" w:fill="F7F7F7"/>
-        </w:rPr>
-        <w:t>0</w:t>
-      </w:r>
-      <w:r>
-        <w:rPr>
-          <w:rStyle w:val="p"/>
-          <w:rFonts w:ascii="Courier New" w:hAnsi="Courier New" w:cs="Courier New"/>
-          <w:color w:val="333333"/>
-          <w:sz w:val="21"/>
-          <w:szCs w:val="21"/>
-          <w:shd w:val="clear" w:color="auto" w:fill="F7F7F7"/>
-        </w:rPr>
-        <w:t>])]</w:t>
-      </w:r>
-      <w:r>
-        <w:rPr>
-          <w:rFonts w:ascii="Courier New" w:hAnsi="Courier New" w:cs="Courier New"/>
-          <w:color w:val="333333"/>
-          <w:sz w:val="21"/>
-          <w:szCs w:val="21"/>
-          <w:shd w:val="clear" w:color="auto" w:fill="F7F7F7"/>
-        </w:rPr>
-        <w:t xml:space="preserve"> </w:t>
-      </w:r>
-      <w:r>
-        <w:rPr>
-          <w:rStyle w:val="n"/>
-          <w:rFonts w:ascii="Courier New" w:hAnsi="Courier New" w:cs="Courier New"/>
-          <w:color w:val="333333"/>
-          <w:sz w:val="21"/>
-          <w:szCs w:val="21"/>
-          <w:shd w:val="clear" w:color="auto" w:fill="F7F7F7"/>
-        </w:rPr>
-        <w:t>dataframe</w:t>
-      </w:r>
-      <w:r>
-        <w:rPr>
-          <w:rFonts w:ascii="Courier New" w:hAnsi="Courier New" w:cs="Courier New"/>
-          <w:color w:val="333333"/>
-          <w:sz w:val="21"/>
-          <w:szCs w:val="21"/>
-          <w:shd w:val="clear" w:color="auto" w:fill="F7F7F7"/>
-        </w:rPr>
-        <w:t xml:space="preserve"> </w:t>
-      </w:r>
-      <w:r>
-        <w:rPr>
-          <w:rStyle w:val="o"/>
-          <w:color w:val="666666"/>
-          <w:sz w:val="21"/>
-          <w:szCs w:val="21"/>
-          <w:shd w:val="clear" w:color="auto" w:fill="F7F7F7"/>
-        </w:rPr>
-        <w:t>=</w:t>
-      </w:r>
-      <w:r>
-        <w:rPr>
-          <w:rFonts w:ascii="Courier New" w:hAnsi="Courier New" w:cs="Courier New"/>
-          <w:color w:val="333333"/>
-          <w:sz w:val="21"/>
-          <w:szCs w:val="21"/>
-          <w:shd w:val="clear" w:color="auto" w:fill="F7F7F7"/>
-        </w:rPr>
-        <w:t xml:space="preserve"> </w:t>
-      </w:r>
-      <w:r>
-        <w:rPr>
-          <w:rStyle w:val="n"/>
-          <w:rFonts w:ascii="Courier New" w:hAnsi="Courier New" w:cs="Courier New"/>
-          <w:color w:val="333333"/>
-          <w:sz w:val="21"/>
-          <w:szCs w:val="21"/>
-          <w:shd w:val="clear" w:color="auto" w:fill="F7F7F7"/>
-        </w:rPr>
-        <w:t>pd</w:t>
-      </w:r>
-      <w:r>
-        <w:rPr>
-          <w:rStyle w:val="o"/>
-          <w:color w:val="666666"/>
-          <w:sz w:val="21"/>
-          <w:szCs w:val="21"/>
-          <w:shd w:val="clear" w:color="auto" w:fill="F7F7F7"/>
-        </w:rPr>
-        <w:t>.</w:t>
-      </w:r>
-      <w:r>
-        <w:rPr>
-          <w:rStyle w:val="n"/>
-          <w:rFonts w:ascii="Courier New" w:hAnsi="Courier New" w:cs="Courier New"/>
-          <w:color w:val="333333"/>
-          <w:sz w:val="21"/>
-          <w:szCs w:val="21"/>
-          <w:shd w:val="clear" w:color="auto" w:fill="F7F7F7"/>
-        </w:rPr>
-        <w:t>DataFrame</w:t>
-      </w:r>
-      <w:r>
-        <w:rPr>
-          <w:rStyle w:val="p"/>
-          <w:rFonts w:ascii="Courier New" w:hAnsi="Courier New" w:cs="Courier New"/>
-          <w:color w:val="333333"/>
-          <w:sz w:val="21"/>
-          <w:szCs w:val="21"/>
-          <w:shd w:val="clear" w:color="auto" w:fill="F7F7F7"/>
-        </w:rPr>
-        <w:t>(</w:t>
-      </w:r>
-      <w:r>
-        <w:rPr>
-          <w:rStyle w:val="n"/>
-          <w:rFonts w:ascii="Courier New" w:hAnsi="Courier New" w:cs="Courier New"/>
-          <w:color w:val="333333"/>
-          <w:sz w:val="21"/>
-          <w:szCs w:val="21"/>
-          <w:shd w:val="clear" w:color="auto" w:fill="F7F7F7"/>
-        </w:rPr>
-        <w:t>data</w:t>
-      </w:r>
-      <w:r>
-        <w:rPr>
-          <w:rStyle w:val="p"/>
-          <w:rFonts w:ascii="Courier New" w:hAnsi="Courier New" w:cs="Courier New"/>
-          <w:color w:val="333333"/>
-          <w:sz w:val="21"/>
-          <w:szCs w:val="21"/>
-          <w:shd w:val="clear" w:color="auto" w:fill="F7F7F7"/>
-        </w:rPr>
-        <w:t>,</w:t>
-      </w:r>
-      <w:r>
-        <w:rPr>
-          <w:rFonts w:ascii="Courier New" w:hAnsi="Courier New" w:cs="Courier New"/>
-          <w:color w:val="333333"/>
-          <w:sz w:val="21"/>
-          <w:szCs w:val="21"/>
-          <w:shd w:val="clear" w:color="auto" w:fill="F7F7F7"/>
-        </w:rPr>
-        <w:t xml:space="preserve"> </w:t>
-      </w:r>
-      <w:r>
-        <w:rPr>
-          <w:rStyle w:val="n"/>
-          <w:rFonts w:ascii="Courier New" w:hAnsi="Courier New" w:cs="Courier New"/>
-          <w:color w:val="333333"/>
-          <w:sz w:val="21"/>
-          <w:szCs w:val="21"/>
-          <w:shd w:val="clear" w:color="auto" w:fill="F7F7F7"/>
-        </w:rPr>
-        <w:t>index</w:t>
-      </w:r>
-      <w:r>
-        <w:rPr>
-          <w:rStyle w:val="o"/>
-          <w:color w:val="666666"/>
-          <w:sz w:val="21"/>
-          <w:szCs w:val="21"/>
-          <w:shd w:val="clear" w:color="auto" w:fill="F7F7F7"/>
-        </w:rPr>
-        <w:t>=</w:t>
-      </w:r>
-      <w:r>
-        <w:rPr>
-          <w:rStyle w:val="n"/>
-          <w:rFonts w:ascii="Courier New" w:hAnsi="Courier New" w:cs="Courier New"/>
-          <w:color w:val="333333"/>
-          <w:sz w:val="21"/>
-          <w:szCs w:val="21"/>
-          <w:shd w:val="clear" w:color="auto" w:fill="F7F7F7"/>
-        </w:rPr>
-        <w:t>index</w:t>
-      </w:r>
-      <w:r>
-        <w:rPr>
-          <w:rStyle w:val="p"/>
-          <w:rFonts w:ascii="Courier New" w:hAnsi="Courier New" w:cs="Courier New"/>
-          <w:color w:val="333333"/>
-          <w:sz w:val="21"/>
-          <w:szCs w:val="21"/>
-          <w:shd w:val="clear" w:color="auto" w:fill="F7F7F7"/>
-        </w:rPr>
-        <w:t>,</w:t>
-      </w:r>
-      <w:r>
-        <w:rPr>
-          <w:rFonts w:ascii="Courier New" w:hAnsi="Courier New" w:cs="Courier New"/>
-          <w:color w:val="333333"/>
-          <w:sz w:val="21"/>
-          <w:szCs w:val="21"/>
-          <w:shd w:val="clear" w:color="auto" w:fill="F7F7F7"/>
-        </w:rPr>
-        <w:t xml:space="preserve"> </w:t>
-      </w:r>
-      <w:r>
-        <w:rPr>
-          <w:rStyle w:val="n"/>
-          <w:rFonts w:ascii="Courier New" w:hAnsi="Courier New" w:cs="Courier New"/>
-          <w:color w:val="333333"/>
-          <w:sz w:val="21"/>
-          <w:szCs w:val="21"/>
-          <w:shd w:val="clear" w:color="auto" w:fill="F7F7F7"/>
-        </w:rPr>
-        <w:t>columns</w:t>
-      </w:r>
-      <w:r>
-        <w:rPr>
-          <w:rStyle w:val="o"/>
-          <w:color w:val="666666"/>
-          <w:sz w:val="21"/>
-          <w:szCs w:val="21"/>
-          <w:shd w:val="clear" w:color="auto" w:fill="F7F7F7"/>
-        </w:rPr>
-        <w:t>=</w:t>
-      </w:r>
-      <w:r>
-        <w:rPr>
-          <w:rStyle w:val="n"/>
-          <w:rFonts w:ascii="Courier New" w:hAnsi="Courier New" w:cs="Courier New"/>
-          <w:color w:val="333333"/>
-          <w:sz w:val="21"/>
-          <w:szCs w:val="21"/>
-          <w:shd w:val="clear" w:color="auto" w:fill="F7F7F7"/>
-        </w:rPr>
-        <w:t>index</w:t>
-      </w:r>
-      <w:r>
-        <w:rPr>
-          <w:rStyle w:val="p"/>
-          <w:rFonts w:ascii="Courier New" w:hAnsi="Courier New" w:cs="Courier New"/>
-          <w:color w:val="333333"/>
-          <w:sz w:val="21"/>
-          <w:szCs w:val="21"/>
-          <w:shd w:val="clear" w:color="auto" w:fill="F7F7F7"/>
-        </w:rPr>
-        <w:t>)</w:t>
-      </w:r>
-      <w:r>
-        <w:rPr>
-          <w:rFonts w:ascii="Courier New" w:hAnsi="Courier New" w:cs="Courier New"/>
-          <w:color w:val="333333"/>
-          <w:sz w:val="21"/>
-          <w:szCs w:val="21"/>
-          <w:shd w:val="clear" w:color="auto" w:fill="F7F7F7"/>
-        </w:rPr>
-        <w:t xml:space="preserve"> </w:t>
-      </w:r>
-      <w:r>
-        <w:rPr>
-          <w:rStyle w:val="n"/>
-          <w:rFonts w:ascii="Courier New" w:hAnsi="Courier New" w:cs="Courier New"/>
-          <w:color w:val="333333"/>
-          <w:sz w:val="21"/>
-          <w:szCs w:val="21"/>
-          <w:shd w:val="clear" w:color="auto" w:fill="F7F7F7"/>
-        </w:rPr>
-        <w:t>plt</w:t>
-      </w:r>
-      <w:r>
-        <w:rPr>
-          <w:rStyle w:val="o"/>
-          <w:color w:val="666666"/>
-          <w:sz w:val="21"/>
-          <w:szCs w:val="21"/>
-          <w:shd w:val="clear" w:color="auto" w:fill="F7F7F7"/>
-        </w:rPr>
-        <w:t>.</w:t>
-      </w:r>
-      <w:r>
-        <w:rPr>
-          <w:rStyle w:val="n"/>
-          <w:rFonts w:ascii="Courier New" w:hAnsi="Courier New" w:cs="Courier New"/>
-          <w:color w:val="333333"/>
-          <w:sz w:val="21"/>
-          <w:szCs w:val="21"/>
-          <w:shd w:val="clear" w:color="auto" w:fill="F7F7F7"/>
-        </w:rPr>
-        <w:t>figure</w:t>
-      </w:r>
-      <w:r>
-        <w:rPr>
-          <w:rStyle w:val="p"/>
-          <w:rFonts w:ascii="Courier New" w:hAnsi="Courier New" w:cs="Courier New"/>
-          <w:color w:val="333333"/>
-          <w:sz w:val="21"/>
-          <w:szCs w:val="21"/>
-          <w:shd w:val="clear" w:color="auto" w:fill="F7F7F7"/>
-        </w:rPr>
-        <w:t>(</w:t>
-      </w:r>
-      <w:r>
-        <w:rPr>
-          <w:rStyle w:val="mi"/>
-          <w:rFonts w:ascii="Courier New" w:hAnsi="Courier New" w:cs="Courier New"/>
-          <w:color w:val="666666"/>
-          <w:sz w:val="21"/>
-          <w:szCs w:val="21"/>
-          <w:shd w:val="clear" w:color="auto" w:fill="F7F7F7"/>
-        </w:rPr>
-        <w:t>1</w:t>
-      </w:r>
-      <w:r>
-        <w:rPr>
-          <w:rStyle w:val="p"/>
-          <w:rFonts w:ascii="Courier New" w:hAnsi="Courier New" w:cs="Courier New"/>
-          <w:color w:val="333333"/>
-          <w:sz w:val="21"/>
-          <w:szCs w:val="21"/>
-          <w:shd w:val="clear" w:color="auto" w:fill="F7F7F7"/>
-        </w:rPr>
-        <w:t>,</w:t>
-      </w:r>
-      <w:r>
-        <w:rPr>
-          <w:rStyle w:val="n"/>
-          <w:rFonts w:ascii="Courier New" w:hAnsi="Courier New" w:cs="Courier New"/>
-          <w:color w:val="333333"/>
-          <w:sz w:val="21"/>
-          <w:szCs w:val="21"/>
-          <w:shd w:val="clear" w:color="auto" w:fill="F7F7F7"/>
-        </w:rPr>
-        <w:t>figsize</w:t>
-      </w:r>
-      <w:r>
-        <w:rPr>
-          <w:rStyle w:val="o"/>
-          <w:color w:val="666666"/>
-          <w:sz w:val="21"/>
-          <w:szCs w:val="21"/>
-          <w:shd w:val="clear" w:color="auto" w:fill="F7F7F7"/>
-        </w:rPr>
-        <w:t>=</w:t>
-      </w:r>
-      <w:r>
-        <w:rPr>
-          <w:rStyle w:val="p"/>
-          <w:rFonts w:ascii="Courier New" w:hAnsi="Courier New" w:cs="Courier New"/>
-          <w:color w:val="333333"/>
-          <w:sz w:val="21"/>
-          <w:szCs w:val="21"/>
-          <w:shd w:val="clear" w:color="auto" w:fill="F7F7F7"/>
-        </w:rPr>
-        <w:t>(</w:t>
-      </w:r>
-      <w:r>
-        <w:rPr>
-          <w:rStyle w:val="mi"/>
-          <w:rFonts w:ascii="Courier New" w:hAnsi="Courier New" w:cs="Courier New"/>
-          <w:color w:val="666666"/>
-          <w:sz w:val="21"/>
-          <w:szCs w:val="21"/>
-          <w:shd w:val="clear" w:color="auto" w:fill="F7F7F7"/>
-        </w:rPr>
-        <w:t>12</w:t>
-      </w:r>
-      <w:r>
-        <w:rPr>
-          <w:rStyle w:val="p"/>
-          <w:rFonts w:ascii="Courier New" w:hAnsi="Courier New" w:cs="Courier New"/>
-          <w:color w:val="333333"/>
-          <w:sz w:val="21"/>
-          <w:szCs w:val="21"/>
-          <w:shd w:val="clear" w:color="auto" w:fill="F7F7F7"/>
-        </w:rPr>
-        <w:t>,</w:t>
-      </w:r>
-      <w:r>
-        <w:rPr>
-          <w:rStyle w:val="mi"/>
-          <w:rFonts w:ascii="Courier New" w:hAnsi="Courier New" w:cs="Courier New"/>
-          <w:color w:val="666666"/>
-          <w:sz w:val="21"/>
-          <w:szCs w:val="21"/>
-          <w:shd w:val="clear" w:color="auto" w:fill="F7F7F7"/>
-        </w:rPr>
-        <w:t>12</w:t>
-      </w:r>
-      <w:r>
-        <w:rPr>
-          <w:rStyle w:val="p"/>
-          <w:rFonts w:ascii="Courier New" w:hAnsi="Courier New" w:cs="Courier New"/>
-          <w:color w:val="333333"/>
-          <w:sz w:val="21"/>
-          <w:szCs w:val="21"/>
-          <w:shd w:val="clear" w:color="auto" w:fill="F7F7F7"/>
-        </w:rPr>
-        <w:t>))</w:t>
-      </w:r>
-      <w:r>
-        <w:rPr>
-          <w:rFonts w:ascii="Courier New" w:hAnsi="Courier New" w:cs="Courier New"/>
-          <w:color w:val="333333"/>
-          <w:sz w:val="21"/>
-          <w:szCs w:val="21"/>
-          <w:shd w:val="clear" w:color="auto" w:fill="F7F7F7"/>
-        </w:rPr>
-        <w:t xml:space="preserve"> </w:t>
-      </w:r>
-      <w:r>
-        <w:rPr>
-          <w:rStyle w:val="n"/>
-          <w:rFonts w:ascii="Courier New" w:hAnsi="Courier New" w:cs="Courier New"/>
-          <w:color w:val="333333"/>
-          <w:sz w:val="21"/>
-          <w:szCs w:val="21"/>
-          <w:shd w:val="clear" w:color="auto" w:fill="F7F7F7"/>
-        </w:rPr>
-        <w:t>g</w:t>
-      </w:r>
-      <w:r>
-        <w:rPr>
-          <w:rFonts w:ascii="Courier New" w:hAnsi="Courier New" w:cs="Courier New"/>
-          <w:color w:val="333333"/>
-          <w:sz w:val="21"/>
-          <w:szCs w:val="21"/>
-          <w:shd w:val="clear" w:color="auto" w:fill="F7F7F7"/>
-        </w:rPr>
-        <w:t xml:space="preserve"> </w:t>
-      </w:r>
-      <w:r>
-        <w:rPr>
-          <w:rStyle w:val="o"/>
-          <w:color w:val="666666"/>
-          <w:sz w:val="21"/>
-          <w:szCs w:val="21"/>
-          <w:shd w:val="clear" w:color="auto" w:fill="F7F7F7"/>
-        </w:rPr>
-        <w:t>=</w:t>
-      </w:r>
-      <w:r>
-        <w:rPr>
-          <w:rFonts w:ascii="Courier New" w:hAnsi="Courier New" w:cs="Courier New"/>
-          <w:color w:val="333333"/>
-          <w:sz w:val="21"/>
-          <w:szCs w:val="21"/>
-          <w:shd w:val="clear" w:color="auto" w:fill="F7F7F7"/>
-        </w:rPr>
-        <w:t xml:space="preserve"> </w:t>
-      </w:r>
-      <w:r>
-        <w:rPr>
-          <w:rStyle w:val="n"/>
-          <w:rFonts w:ascii="Courier New" w:hAnsi="Courier New" w:cs="Courier New"/>
-          <w:color w:val="333333"/>
-          <w:sz w:val="21"/>
-          <w:szCs w:val="21"/>
-          <w:shd w:val="clear" w:color="auto" w:fill="F7F7F7"/>
-        </w:rPr>
-        <w:t>nx</w:t>
-      </w:r>
-      <w:r>
-        <w:rPr>
-          <w:rStyle w:val="o"/>
-          <w:color w:val="666666"/>
-          <w:sz w:val="21"/>
-          <w:szCs w:val="21"/>
-          <w:shd w:val="clear" w:color="auto" w:fill="F7F7F7"/>
-        </w:rPr>
-        <w:t>.</w:t>
-      </w:r>
-      <w:r>
-        <w:rPr>
-          <w:rStyle w:val="n"/>
-          <w:rFonts w:ascii="Courier New" w:hAnsi="Courier New" w:cs="Courier New"/>
-          <w:color w:val="333333"/>
-          <w:sz w:val="21"/>
-          <w:szCs w:val="21"/>
-          <w:shd w:val="clear" w:color="auto" w:fill="F7F7F7"/>
-        </w:rPr>
-        <w:t>from_pandas_adjacency</w:t>
-      </w:r>
-      <w:r>
-        <w:rPr>
-          <w:rStyle w:val="p"/>
-          <w:rFonts w:ascii="Courier New" w:hAnsi="Courier New" w:cs="Courier New"/>
-          <w:color w:val="333333"/>
-          <w:sz w:val="21"/>
-          <w:szCs w:val="21"/>
-          <w:shd w:val="clear" w:color="auto" w:fill="F7F7F7"/>
-        </w:rPr>
-        <w:t>(</w:t>
-      </w:r>
-      <w:r>
-        <w:rPr>
-          <w:rStyle w:val="n"/>
-          <w:rFonts w:ascii="Courier New" w:hAnsi="Courier New" w:cs="Courier New"/>
-          <w:color w:val="333333"/>
-          <w:sz w:val="21"/>
-          <w:szCs w:val="21"/>
-          <w:shd w:val="clear" w:color="auto" w:fill="F7F7F7"/>
-        </w:rPr>
-        <w:t>dataframe</w:t>
-      </w:r>
-      <w:r>
-        <w:rPr>
-          <w:rStyle w:val="p"/>
-          <w:rFonts w:ascii="Courier New" w:hAnsi="Courier New" w:cs="Courier New"/>
-          <w:color w:val="333333"/>
-          <w:sz w:val="21"/>
-          <w:szCs w:val="21"/>
-          <w:shd w:val="clear" w:color="auto" w:fill="F7F7F7"/>
-        </w:rPr>
-        <w:t>)</w:t>
-      </w:r>
-      <w:r>
-        <w:rPr>
-          <w:rFonts w:ascii="Courier New" w:hAnsi="Courier New" w:cs="Courier New"/>
-          <w:color w:val="333333"/>
-          <w:sz w:val="21"/>
-          <w:szCs w:val="21"/>
-          <w:shd w:val="clear" w:color="auto" w:fill="F7F7F7"/>
-        </w:rPr>
-        <w:t xml:space="preserve"> </w:t>
-      </w:r>
-      <w:r>
-        <w:rPr>
-          <w:rStyle w:val="n"/>
-          <w:rFonts w:ascii="Courier New" w:hAnsi="Courier New" w:cs="Courier New"/>
-          <w:color w:val="333333"/>
-          <w:sz w:val="21"/>
-          <w:szCs w:val="21"/>
-          <w:shd w:val="clear" w:color="auto" w:fill="F7F7F7"/>
-        </w:rPr>
-        <w:t>nx</w:t>
-      </w:r>
-      <w:r>
-        <w:rPr>
-          <w:rStyle w:val="o"/>
-          <w:color w:val="666666"/>
-          <w:sz w:val="21"/>
-          <w:szCs w:val="21"/>
-          <w:shd w:val="clear" w:color="auto" w:fill="F7F7F7"/>
-        </w:rPr>
-        <w:t>.</w:t>
-      </w:r>
-      <w:r>
-        <w:rPr>
-          <w:rStyle w:val="n"/>
-          <w:rFonts w:ascii="Courier New" w:hAnsi="Courier New" w:cs="Courier New"/>
-          <w:color w:val="333333"/>
-          <w:sz w:val="21"/>
-          <w:szCs w:val="21"/>
-          <w:shd w:val="clear" w:color="auto" w:fill="F7F7F7"/>
-        </w:rPr>
-        <w:t>draw</w:t>
-      </w:r>
-      <w:r>
-        <w:rPr>
-          <w:rStyle w:val="p"/>
-          <w:rFonts w:ascii="Courier New" w:hAnsi="Courier New" w:cs="Courier New"/>
-          <w:color w:val="333333"/>
-          <w:sz w:val="21"/>
-          <w:szCs w:val="21"/>
-          <w:shd w:val="clear" w:color="auto" w:fill="F7F7F7"/>
-        </w:rPr>
-        <w:t>(</w:t>
-      </w:r>
-      <w:r>
-        <w:rPr>
-          <w:rStyle w:val="n"/>
-          <w:rFonts w:ascii="Courier New" w:hAnsi="Courier New" w:cs="Courier New"/>
-          <w:color w:val="333333"/>
-          <w:sz w:val="21"/>
-          <w:szCs w:val="21"/>
-          <w:shd w:val="clear" w:color="auto" w:fill="F7F7F7"/>
-        </w:rPr>
-        <w:t>g</w:t>
-      </w:r>
-      <w:r>
-        <w:rPr>
-          <w:rStyle w:val="p"/>
-          <w:rFonts w:ascii="Courier New" w:hAnsi="Courier New" w:cs="Courier New"/>
-          <w:color w:val="333333"/>
-          <w:sz w:val="21"/>
-          <w:szCs w:val="21"/>
-          <w:shd w:val="clear" w:color="auto" w:fill="F7F7F7"/>
-        </w:rPr>
-        <w:t>,</w:t>
-      </w:r>
-      <w:r>
-        <w:rPr>
-          <w:rFonts w:ascii="Courier New" w:hAnsi="Courier New" w:cs="Courier New"/>
-          <w:color w:val="333333"/>
-          <w:sz w:val="21"/>
-          <w:szCs w:val="21"/>
-          <w:shd w:val="clear" w:color="auto" w:fill="F7F7F7"/>
-        </w:rPr>
-        <w:t xml:space="preserve"> </w:t>
-      </w:r>
-      <w:r>
-        <w:rPr>
-          <w:rStyle w:val="n"/>
-          <w:rFonts w:ascii="Courier New" w:hAnsi="Courier New" w:cs="Courier New"/>
-          <w:color w:val="333333"/>
-          <w:sz w:val="21"/>
-          <w:szCs w:val="21"/>
-          <w:shd w:val="clear" w:color="auto" w:fill="F7F7F7"/>
-        </w:rPr>
-        <w:t>with_labels</w:t>
-      </w:r>
-      <w:r>
-        <w:rPr>
-          <w:rStyle w:val="o"/>
-          <w:color w:val="666666"/>
-          <w:sz w:val="21"/>
-          <w:szCs w:val="21"/>
-          <w:shd w:val="clear" w:color="auto" w:fill="F7F7F7"/>
-        </w:rPr>
-        <w:t>=</w:t>
-      </w:r>
-      <w:r>
-        <w:rPr>
-          <w:rStyle w:val="kc"/>
-          <w:rFonts w:ascii="Courier New" w:hAnsi="Courier New" w:cs="Courier New"/>
-          <w:b/>
-          <w:bCs/>
-          <w:color w:val="008000"/>
-          <w:sz w:val="21"/>
-          <w:szCs w:val="21"/>
-          <w:shd w:val="clear" w:color="auto" w:fill="F7F7F7"/>
-        </w:rPr>
-        <w:t>True</w:t>
-      </w:r>
-      <w:r>
-        <w:rPr>
-          <w:rStyle w:val="p"/>
-          <w:rFonts w:ascii="Courier New" w:hAnsi="Courier New" w:cs="Courier New"/>
-          <w:color w:val="333333"/>
-          <w:sz w:val="21"/>
-          <w:szCs w:val="21"/>
-          <w:shd w:val="clear" w:color="auto" w:fill="F7F7F7"/>
-        </w:rPr>
-        <w:t>)</w:t>
-      </w:r>
-      <w:r>
-        <w:rPr>
-          <w:rFonts w:ascii="Courier New" w:hAnsi="Courier New" w:cs="Courier New"/>
-          <w:color w:val="333333"/>
-          <w:sz w:val="21"/>
-          <w:szCs w:val="21"/>
-          <w:shd w:val="clear" w:color="auto" w:fill="F7F7F7"/>
-        </w:rPr>
-        <w:t xml:space="preserve"> </w:t>
-      </w:r>
-      <w:r>
-        <w:rPr>
-          <w:rStyle w:val="n"/>
-          <w:rFonts w:ascii="Courier New" w:hAnsi="Courier New" w:cs="Courier New"/>
-          <w:color w:val="333333"/>
-          <w:sz w:val="21"/>
-          <w:szCs w:val="21"/>
-          <w:shd w:val="clear" w:color="auto" w:fill="F7F7F7"/>
-        </w:rPr>
-        <w:t>plt</w:t>
-      </w:r>
-      <w:r>
-        <w:rPr>
-          <w:rStyle w:val="o"/>
-          <w:color w:val="666666"/>
-          <w:sz w:val="21"/>
-          <w:szCs w:val="21"/>
-          <w:shd w:val="clear" w:color="auto" w:fill="F7F7F7"/>
-        </w:rPr>
-        <w:t>.</w:t>
-      </w:r>
-      <w:r>
-        <w:rPr>
-          <w:rStyle w:val="n"/>
-          <w:rFonts w:ascii="Courier New" w:hAnsi="Courier New" w:cs="Courier New"/>
-          <w:color w:val="333333"/>
-          <w:sz w:val="21"/>
-          <w:szCs w:val="21"/>
-          <w:shd w:val="clear" w:color="auto" w:fill="F7F7F7"/>
-        </w:rPr>
-        <w:t>show</w:t>
-      </w:r>
-      <w:r>
-        <w:rPr>
-          <w:rStyle w:val="p"/>
-          <w:rFonts w:ascii="Courier New" w:hAnsi="Courier New" w:cs="Courier New"/>
-          <w:color w:val="333333"/>
-          <w:sz w:val="21"/>
-          <w:szCs w:val="21"/>
-          <w:shd w:val="clear" w:color="auto" w:fill="F7F7F7"/>
-        </w:rPr>
-        <w:t>()</w:t>
-      </w:r>
-    </w:p>
-    <w:p>
-      <w:pPr>
-        <w:spacing w:line="360" w:lineRule="auto"/>
-        <w:rPr>
-          <w:rFonts w:ascii="Courier New" w:eastAsia="Times New Roman" w:hAnsi="Courier New" w:cs="Courier New"/>
-          <w:color w:val="000000"/>
-          <w:sz w:val="20"/>
-          <w:szCs w:val="20"/>
-          <w:lang w:val="ru-RU" w:eastAsia="ru-UA"/>
-        </w:rPr>
-      </w:pPr>
-      <w:r>
-        <w:rPr>
-          <w:noProof/>
-          <w:lang w:val="ru-RU" w:eastAsia="ru-RU"/>
-        </w:rPr>
-        <w:lastRenderedPageBreak/>
-        <w:drawing>
-          <wp:inline distT="0" distB="0" distL="0" distR="0" wp14:anchorId="46267A04" wp14:editId="188B11D0">
-            <wp:extent cx="6645910" cy="6645910"/>
-            <wp:effectExtent l="0" t="0" r="2540" b="2540"/>
-            <wp:docPr id="15" name="Рисунок 15"/>
-            <wp:cNvGraphicFramePr>
-              <a:graphicFrameLocks xmlns:a="http://schemas.openxmlformats.org/drawingml/2006/main" noChangeAspect="1"/>
-            </wp:cNvGraphicFramePr>
-            <a:graphic xmlns:a="http://schemas.openxmlformats.org/drawingml/2006/main">
-              <a:graphicData uri="http://schemas.openxmlformats.org/drawingml/2006/picture">
-                <pic:pic xmlns:pic="http://schemas.openxmlformats.org/drawingml/2006/picture">
-                  <pic:nvPicPr>
-                    <pic:cNvPr id="1" name=""/>
-                    <pic:cNvPicPr/>
-                  </pic:nvPicPr>
-                  <pic:blipFill>
-                    <a:blip r:embed="rId16"/>
-                    <a:stretch>
-                      <a:fillRect/>
-                    </a:stretch>
-                  </pic:blipFill>
-                  <pic:spPr>
-                    <a:xfrm>
-                      <a:off x="0" y="0"/>
-                      <a:ext cx="6645910" cy="6645910"/>
+                      <a:ext cx="6645910" cy="6446520"/>
                     </a:xfrm>
                     <a:prstGeom prst="rect">
                       <a:avLst/>
@@ -24459,7 +24160,7 @@
           <w:szCs w:val="28"/>
           <w:lang w:val="ru-UA" w:eastAsia="ru-UA"/>
         </w:rPr>
-        <w:t>113.</w:t>
+        <w:t>118</w:t>
       </w:r>
       <w:r>
         <w:rPr>
@@ -24467,9 +24168,9 @@
           <w:color w:val="000000"/>
           <w:sz w:val="28"/>
           <w:szCs w:val="28"/>
-          <w:lang w:eastAsia="ru-UA"/>
-        </w:rPr>
-        <w:t>6</w:t>
+          <w:lang w:val="ru-UA" w:eastAsia="ru-UA"/>
+        </w:rPr>
+        <w:t>.</w:t>
       </w:r>
       <w:r>
         <w:rPr>
@@ -24477,18 +24178,9 @@
           <w:color w:val="000000"/>
           <w:sz w:val="28"/>
           <w:szCs w:val="28"/>
-          <w:lang w:val="ru-RU" w:eastAsia="ru-UA"/>
-        </w:rPr>
-        <w:t xml:space="preserve"> </w:t>
-      </w:r>
-      <w:r>
-        <w:rPr>
-          <w:rFonts w:ascii="Times New Roman" w:hAnsi="Times New Roman" w:cs="Times New Roman"/>
-          <w:sz w:val="28"/>
-          <w:szCs w:val="28"/>
-          <w:lang w:val="ru-RU"/>
-        </w:rPr>
-        <w:t xml:space="preserve">для чевоного каналу, </w:t>
+          <w:lang w:eastAsia="ru-UA"/>
+        </w:rPr>
+        <w:t>6</w:t>
       </w:r>
       <w:r>
         <w:rPr>
@@ -24496,9 +24188,18 @@
           <w:color w:val="000000"/>
           <w:sz w:val="28"/>
           <w:szCs w:val="28"/>
-          <w:lang w:val="ru-UA" w:eastAsia="ru-UA"/>
-        </w:rPr>
-        <w:t>107.</w:t>
+          <w:lang w:val="ru-RU" w:eastAsia="ru-UA"/>
+        </w:rPr>
+        <w:t xml:space="preserve"> </w:t>
+      </w:r>
+      <w:r>
+        <w:rPr>
+          <w:rFonts w:ascii="Times New Roman" w:hAnsi="Times New Roman" w:cs="Times New Roman"/>
+          <w:sz w:val="28"/>
+          <w:szCs w:val="28"/>
+          <w:lang w:val="ru-RU"/>
+        </w:rPr>
+        <w:t xml:space="preserve">для чевоного каналу, </w:t>
       </w:r>
       <w:r>
         <w:rPr>
@@ -24506,9 +24207,9 @@
           <w:color w:val="000000"/>
           <w:sz w:val="28"/>
           <w:szCs w:val="28"/>
-          <w:lang w:eastAsia="ru-UA"/>
-        </w:rPr>
-        <w:t>3</w:t>
+          <w:lang w:val="ru-UA" w:eastAsia="ru-UA"/>
+        </w:rPr>
+        <w:t>110</w:t>
       </w:r>
       <w:r>
         <w:rPr>
@@ -24516,18 +24217,9 @@
           <w:color w:val="000000"/>
           <w:sz w:val="28"/>
           <w:szCs w:val="28"/>
-          <w:lang w:val="ru-RU" w:eastAsia="ru-UA"/>
-        </w:rPr>
-        <w:t xml:space="preserve"> </w:t>
-      </w:r>
-      <w:r>
-        <w:rPr>
-          <w:rFonts w:ascii="Times New Roman" w:hAnsi="Times New Roman" w:cs="Times New Roman"/>
-          <w:sz w:val="28"/>
-          <w:szCs w:val="28"/>
-          <w:lang w:val="ru-RU"/>
-        </w:rPr>
-        <w:t xml:space="preserve">для зеленого і </w:t>
+          <w:lang w:val="ru-UA" w:eastAsia="ru-UA"/>
+        </w:rPr>
+        <w:t>.</w:t>
       </w:r>
       <w:r>
         <w:rPr>
@@ -24535,9 +24227,9 @@
           <w:color w:val="000000"/>
           <w:sz w:val="28"/>
           <w:szCs w:val="28"/>
-          <w:lang w:val="ru-UA" w:eastAsia="ru-UA"/>
-        </w:rPr>
-        <w:t>98.</w:t>
+          <w:lang w:eastAsia="ru-UA"/>
+        </w:rPr>
+        <w:t>3</w:t>
       </w:r>
       <w:r>
         <w:rPr>
@@ -24545,9 +24237,18 @@
           <w:color w:val="000000"/>
           <w:sz w:val="28"/>
           <w:szCs w:val="28"/>
-          <w:lang w:eastAsia="ru-UA"/>
-        </w:rPr>
-        <w:t>59</w:t>
+          <w:lang w:val="ru-RU" w:eastAsia="ru-UA"/>
+        </w:rPr>
+        <w:t xml:space="preserve"> </w:t>
+      </w:r>
+      <w:r>
+        <w:rPr>
+          <w:rFonts w:ascii="Times New Roman" w:hAnsi="Times New Roman" w:cs="Times New Roman"/>
+          <w:sz w:val="28"/>
+          <w:szCs w:val="28"/>
+          <w:lang w:val="ru-RU"/>
+        </w:rPr>
+        <w:t xml:space="preserve">для зеленого і </w:t>
       </w:r>
       <w:r>
         <w:rPr>
@@ -24555,18 +24256,9 @@
           <w:color w:val="000000"/>
           <w:sz w:val="28"/>
           <w:szCs w:val="28"/>
-          <w:lang w:val="ru-RU" w:eastAsia="ru-UA"/>
-        </w:rPr>
-        <w:t xml:space="preserve"> </w:t>
-      </w:r>
-      <w:r>
-        <w:rPr>
-          <w:rFonts w:ascii="Times New Roman" w:hAnsi="Times New Roman" w:cs="Times New Roman"/>
-          <w:sz w:val="28"/>
-          <w:szCs w:val="28"/>
-          <w:lang w:val="ru-RU"/>
-        </w:rPr>
-        <w:t xml:space="preserve">для синьогоканалу відповідно і дисперсію </w:t>
+          <w:lang w:val="ru-UA" w:eastAsia="ru-UA"/>
+        </w:rPr>
+        <w:t>100</w:t>
       </w:r>
       <w:r>
         <w:rPr>
@@ -24576,16 +24268,7 @@
           <w:szCs w:val="28"/>
           <w:lang w:val="ru-UA" w:eastAsia="ru-UA"/>
         </w:rPr>
-        <w:t>6248.877</w:t>
-      </w:r>
-      <w:r>
-        <w:rPr>
-          <w:rFonts w:ascii="Times New Roman" w:hAnsi="Times New Roman" w:cs="Times New Roman"/>
-          <w:sz w:val="28"/>
-          <w:szCs w:val="28"/>
-          <w:lang w:val="ru-RU"/>
-        </w:rPr>
-        <w:t xml:space="preserve">, </w:t>
+        <w:t>.</w:t>
       </w:r>
       <w:r>
         <w:rPr>
@@ -24593,9 +24276,9 @@
           <w:color w:val="000000"/>
           <w:sz w:val="28"/>
           <w:szCs w:val="28"/>
-          <w:lang w:val="ru-UA" w:eastAsia="ru-UA"/>
-        </w:rPr>
-        <w:t>5613.17</w:t>
+          <w:lang w:eastAsia="ru-UA"/>
+        </w:rPr>
+        <w:t>59</w:t>
       </w:r>
       <w:r>
         <w:rPr>
@@ -24614,7 +24297,7 @@
           <w:szCs w:val="28"/>
           <w:lang w:val="ru-RU"/>
         </w:rPr>
-        <w:t xml:space="preserve">та </w:t>
+        <w:t xml:space="preserve">для синьогоканалу відповідно і дисперсію </w:t>
       </w:r>
       <w:r>
         <w:rPr>
@@ -24624,7 +24307,85 @@
           <w:szCs w:val="28"/>
           <w:lang w:val="ru-UA" w:eastAsia="ru-UA"/>
         </w:rPr>
-        <w:t>5781.50</w:t>
+        <w:t>6046</w:t>
+      </w:r>
+      <w:r>
+        <w:rPr>
+          <w:rFonts w:ascii="Times New Roman" w:eastAsia="Times New Roman" w:hAnsi="Times New Roman" w:cs="Times New Roman"/>
+          <w:color w:val="000000"/>
+          <w:sz w:val="28"/>
+          <w:szCs w:val="28"/>
+          <w:lang w:val="ru-UA" w:eastAsia="ru-UA"/>
+        </w:rPr>
+        <w:t>.877</w:t>
+      </w:r>
+      <w:r>
+        <w:rPr>
+          <w:rFonts w:ascii="Times New Roman" w:hAnsi="Times New Roman" w:cs="Times New Roman"/>
+          <w:sz w:val="28"/>
+          <w:szCs w:val="28"/>
+          <w:lang w:val="ru-RU"/>
+        </w:rPr>
+        <w:t xml:space="preserve">, </w:t>
+      </w:r>
+      <w:r>
+        <w:rPr>
+          <w:rFonts w:ascii="Times New Roman" w:eastAsia="Times New Roman" w:hAnsi="Times New Roman" w:cs="Times New Roman"/>
+          <w:color w:val="000000"/>
+          <w:sz w:val="28"/>
+          <w:szCs w:val="28"/>
+          <w:lang w:val="ru-UA" w:eastAsia="ru-UA"/>
+        </w:rPr>
+        <w:t>5723</w:t>
+      </w:r>
+      <w:r>
+        <w:rPr>
+          <w:rFonts w:ascii="Times New Roman" w:eastAsia="Times New Roman" w:hAnsi="Times New Roman" w:cs="Times New Roman"/>
+          <w:color w:val="000000"/>
+          <w:sz w:val="28"/>
+          <w:szCs w:val="28"/>
+          <w:lang w:val="ru-UA" w:eastAsia="ru-UA"/>
+        </w:rPr>
+        <w:t>.17</w:t>
+      </w:r>
+      <w:r>
+        <w:rPr>
+          <w:rFonts w:ascii="Times New Roman" w:eastAsia="Times New Roman" w:hAnsi="Times New Roman" w:cs="Times New Roman"/>
+          <w:color w:val="000000"/>
+          <w:sz w:val="28"/>
+          <w:szCs w:val="28"/>
+          <w:lang w:val="ru-RU" w:eastAsia="ru-UA"/>
+        </w:rPr>
+        <w:t xml:space="preserve"> </w:t>
+      </w:r>
+      <w:r>
+        <w:rPr>
+          <w:rFonts w:ascii="Times New Roman" w:hAnsi="Times New Roman" w:cs="Times New Roman"/>
+          <w:sz w:val="28"/>
+          <w:szCs w:val="28"/>
+          <w:lang w:val="ru-RU"/>
+        </w:rPr>
+        <w:t xml:space="preserve">та </w:t>
+      </w:r>
+      <w:r>
+        <w:rPr>
+          <w:rFonts w:ascii="Times New Roman" w:eastAsia="Times New Roman" w:hAnsi="Times New Roman" w:cs="Times New Roman"/>
+          <w:color w:val="000000"/>
+          <w:sz w:val="28"/>
+          <w:szCs w:val="28"/>
+          <w:lang w:val="ru-UA" w:eastAsia="ru-UA"/>
+        </w:rPr>
+        <w:t>6117</w:t>
+      </w:r>
+      <w:r>
+        <w:rPr>
+          <w:rFonts w:ascii="Times New Roman" w:eastAsia="Times New Roman" w:hAnsi="Times New Roman" w:cs="Times New Roman"/>
+          <w:color w:val="000000"/>
+          <w:sz w:val="28"/>
+          <w:szCs w:val="28"/>
+          <w:lang w:val="ru-UA" w:eastAsia="ru-UA"/>
+        </w:rPr>
+        <w:t>.50</w:t>
       </w:r>
       <w:r>
         <w:rPr>
@@ -24740,7 +24501,7 @@
           <w:sz w:val="28"/>
           <w:szCs w:val="28"/>
         </w:rPr>
-        <w:t>- 0.160</w:t>
+        <w:t>- 0.10</w:t>
       </w:r>
       <w:r>
         <w:rPr>
@@ -24887,7 +24648,7 @@
           <w:szCs w:val="28"/>
           <w:lang w:eastAsia="ru-UA"/>
         </w:rPr>
-        <w:t>259</w:t>
+        <w:t>218</w:t>
       </w:r>
       <w:r>
         <w:rPr>
@@ -24935,7 +24696,7 @@
           <w:szCs w:val="28"/>
           <w:lang w:val="ru-UA" w:eastAsia="ru-UA"/>
         </w:rPr>
-        <w:t>1.046</w:t>
+        <w:t>1.12</w:t>
       </w:r>
     </w:p>
     <w:p>
@@ -25027,7 +24788,7 @@
           <w:szCs w:val="28"/>
           <w:lang w:eastAsia="ru-UA"/>
         </w:rPr>
-        <w:t>378</w:t>
+        <w:t>39</w:t>
       </w:r>
       <w:r>
         <w:rPr>
@@ -25085,8 +24846,10 @@
           <w:szCs w:val="28"/>
           <w:lang w:eastAsia="ru-UA"/>
         </w:rPr>
-        <w:t>01</w:t>
-      </w:r>
+        <w:t>08</w:t>
+      </w:r>
+      <w:bookmarkStart w:id="2" w:name="_GoBack"/>
+      <w:bookmarkEnd w:id="2"/>
     </w:p>
     <w:p>
       <w:pPr>
@@ -25219,8 +24982,6 @@
         </w:rPr>
         <w:t xml:space="preserve"> </w:t>
       </w:r>
-      <w:bookmarkStart w:id="2" w:name="_GoBack"/>
-      <w:bookmarkEnd w:id="2"/>
       <w:r>
         <w:rPr>
           <w:rFonts w:ascii="Times New Roman" w:hAnsi="Times New Roman" w:cs="Times New Roman"/>
@@ -28417,7 +28178,7 @@
 </file>
 
 <file path=customXml/itemProps1.xml><?xml version="1.0" encoding="utf-8"?>
-<ds:datastoreItem xmlns:ds="http://schemas.openxmlformats.org/officeDocument/2006/customXml" ds:itemID="{8DEDB2F8-142E-41C8-BD1F-FAA084560634}">
+<ds:datastoreItem xmlns:ds="http://schemas.openxmlformats.org/officeDocument/2006/customXml" ds:itemID="{D55C0BCB-E468-44B1-9B4A-0F6188CFABA2}">
   <ds:schemaRefs>
     <ds:schemaRef ds:uri="http://schemas.openxmlformats.org/officeDocument/2006/bibliography"/>
   </ds:schemaRefs>

</xml_diff>